<commit_message>
penulisan kode uji - fixed
</commit_message>
<xml_diff>
--- a/Dokumen/DUPL.docx
+++ b/Dokumen/DUPL.docx
@@ -10060,267 +10060,87 @@
     </w:p>
     <w:p>
       <w:pPr>
-        <w:spacing w:line="360" w:lineRule="auto"/>
-        <w:ind w:left="1080"/>
-        <w:jc w:val="both"/>
-        <w:rPr>
-          <w:iCs/>
-          <w:sz w:val="24"/>
-          <w:szCs w:val="24"/>
+        <w:pStyle w:val="Heading2"/>
+        <w:numPr>
+          <w:ilvl w:val="0"/>
+          <w:numId w:val="0"/>
+        </w:numPr>
+        <w:ind w:left="576"/>
+        <w:jc w:val="center"/>
+        <w:rPr>
+          <w:i w:val="0"/>
+          <w:sz w:val="20"/>
+          <w:lang w:val="en-US"/>
         </w:rPr>
       </w:pPr>
       <w:r>
         <w:rPr>
-          <w:iCs/>
-          <w:sz w:val="24"/>
-          <w:szCs w:val="24"/>
-        </w:rPr>
-        <w:t xml:space="preserve">Modul yang </w:t>
+          <w:i w:val="0"/>
+          <w:sz w:val="20"/>
+          <w:lang w:val="id-ID"/>
+        </w:rPr>
+        <w:t>Tabel 1</w:t>
+      </w:r>
+      <w:r>
+        <w:rPr>
+          <w:i w:val="0"/>
+          <w:sz w:val="20"/>
+          <w:lang w:val="en-US"/>
+        </w:rPr>
+        <w:t>.</w:t>
+      </w:r>
+      <w:r>
+        <w:rPr>
+          <w:i w:val="0"/>
+          <w:sz w:val="20"/>
+          <w:lang w:val="en-US"/>
+        </w:rPr>
+        <w:t xml:space="preserve"> </w:t>
       </w:r>
       <w:proofErr w:type="spellStart"/>
       <w:r>
         <w:rPr>
-          <w:iCs/>
-          <w:sz w:val="24"/>
-          <w:szCs w:val="24"/>
-        </w:rPr>
-        <w:t>akan</w:t>
+          <w:i w:val="0"/>
+          <w:sz w:val="20"/>
+          <w:lang w:val="en-US"/>
+        </w:rPr>
+        <w:t>Tabel</w:t>
       </w:r>
       <w:proofErr w:type="spellEnd"/>
       <w:r>
         <w:rPr>
-          <w:iCs/>
-          <w:sz w:val="24"/>
-          <w:szCs w:val="24"/>
+          <w:i w:val="0"/>
+          <w:sz w:val="20"/>
+          <w:lang w:val="en-US"/>
         </w:rPr>
         <w:t xml:space="preserve"> </w:t>
       </w:r>
+      <w:r>
+        <w:rPr>
+          <w:i w:val="0"/>
+          <w:sz w:val="20"/>
+          <w:lang w:val="en-US"/>
+        </w:rPr>
+        <w:t>Material</w:t>
+      </w:r>
+      <w:r>
+        <w:rPr>
+          <w:i w:val="0"/>
+          <w:sz w:val="20"/>
+          <w:lang w:val="en-US"/>
+        </w:rPr>
+        <w:t xml:space="preserve"> </w:t>
+      </w:r>
       <w:proofErr w:type="spellStart"/>
       <w:r>
         <w:rPr>
-          <w:iCs/>
-          <w:sz w:val="24"/>
-          <w:szCs w:val="24"/>
-        </w:rPr>
-        <w:t>diuji</w:t>
+          <w:i w:val="0"/>
+          <w:sz w:val="20"/>
+          <w:lang w:val="en-US"/>
+        </w:rPr>
+        <w:t>Pengujian</w:t>
       </w:r>
       <w:proofErr w:type="spellEnd"/>
-      <w:r>
-        <w:rPr>
-          <w:iCs/>
-          <w:sz w:val="24"/>
-          <w:szCs w:val="24"/>
-        </w:rPr>
-        <w:t xml:space="preserve"> </w:t>
-      </w:r>
-      <w:proofErr w:type="spellStart"/>
-      <w:r>
-        <w:rPr>
-          <w:iCs/>
-          <w:sz w:val="24"/>
-          <w:szCs w:val="24"/>
-        </w:rPr>
-        <w:t>berupa</w:t>
-      </w:r>
-      <w:proofErr w:type="spellEnd"/>
-      <w:r>
-        <w:rPr>
-          <w:iCs/>
-          <w:sz w:val="24"/>
-          <w:szCs w:val="24"/>
-        </w:rPr>
-        <w:t xml:space="preserve"> </w:t>
-      </w:r>
-      <w:proofErr w:type="spellStart"/>
-      <w:r>
-        <w:rPr>
-          <w:iCs/>
-          <w:sz w:val="24"/>
-          <w:szCs w:val="24"/>
-        </w:rPr>
-        <w:t>modul</w:t>
-      </w:r>
-      <w:proofErr w:type="spellEnd"/>
-      <w:r>
-        <w:rPr>
-          <w:iCs/>
-          <w:sz w:val="24"/>
-          <w:szCs w:val="24"/>
-        </w:rPr>
-        <w:t xml:space="preserve"> add,</w:t>
-      </w:r>
-      <w:r>
-        <w:rPr>
-          <w:iCs/>
-          <w:sz w:val="24"/>
-          <w:szCs w:val="24"/>
-        </w:rPr>
-        <w:t xml:space="preserve"> </w:t>
-      </w:r>
-      <w:r>
-        <w:rPr>
-          <w:iCs/>
-          <w:sz w:val="24"/>
-          <w:szCs w:val="24"/>
-        </w:rPr>
-        <w:t>update,</w:t>
-      </w:r>
-      <w:r>
-        <w:rPr>
-          <w:iCs/>
-          <w:sz w:val="24"/>
-          <w:szCs w:val="24"/>
-        </w:rPr>
-        <w:t xml:space="preserve"> </w:t>
-      </w:r>
-      <w:r>
-        <w:rPr>
-          <w:iCs/>
-          <w:sz w:val="24"/>
-          <w:szCs w:val="24"/>
-        </w:rPr>
-        <w:t>delete,</w:t>
-      </w:r>
-      <w:r>
-        <w:rPr>
-          <w:iCs/>
-          <w:sz w:val="24"/>
-          <w:szCs w:val="24"/>
-        </w:rPr>
-        <w:t xml:space="preserve"> </w:t>
-      </w:r>
-      <w:r>
-        <w:rPr>
-          <w:iCs/>
-          <w:sz w:val="24"/>
-          <w:szCs w:val="24"/>
-        </w:rPr>
-        <w:t xml:space="preserve">view </w:t>
-      </w:r>
-      <w:proofErr w:type="spellStart"/>
-      <w:r>
-        <w:rPr>
-          <w:iCs/>
-          <w:sz w:val="24"/>
-          <w:szCs w:val="24"/>
-        </w:rPr>
-        <w:t>dokter</w:t>
-      </w:r>
-      <w:proofErr w:type="spellEnd"/>
-      <w:r>
-        <w:rPr>
-          <w:iCs/>
-          <w:sz w:val="24"/>
-          <w:szCs w:val="24"/>
-        </w:rPr>
-        <w:t xml:space="preserve"> dan </w:t>
-      </w:r>
-      <w:proofErr w:type="spellStart"/>
-      <w:r>
-        <w:rPr>
-          <w:iCs/>
-          <w:sz w:val="24"/>
-          <w:szCs w:val="24"/>
-        </w:rPr>
-        <w:t>pasien</w:t>
-      </w:r>
-      <w:proofErr w:type="spellEnd"/>
-      <w:r>
-        <w:rPr>
-          <w:iCs/>
-          <w:sz w:val="24"/>
-          <w:szCs w:val="24"/>
-        </w:rPr>
-        <w:t xml:space="preserve">. Setelah </w:t>
-      </w:r>
-      <w:proofErr w:type="spellStart"/>
-      <w:r>
-        <w:rPr>
-          <w:iCs/>
-          <w:sz w:val="24"/>
-          <w:szCs w:val="24"/>
-        </w:rPr>
-        <w:t>itu</w:t>
-      </w:r>
-      <w:proofErr w:type="spellEnd"/>
-      <w:r>
-        <w:rPr>
-          <w:iCs/>
-          <w:sz w:val="24"/>
-          <w:szCs w:val="24"/>
-        </w:rPr>
-        <w:t xml:space="preserve"> </w:t>
-      </w:r>
-      <w:proofErr w:type="spellStart"/>
-      <w:r>
-        <w:rPr>
-          <w:iCs/>
-          <w:sz w:val="24"/>
-          <w:szCs w:val="24"/>
-        </w:rPr>
-        <w:t>modul</w:t>
-      </w:r>
-      <w:proofErr w:type="spellEnd"/>
-      <w:r>
-        <w:rPr>
-          <w:iCs/>
-          <w:sz w:val="24"/>
-          <w:szCs w:val="24"/>
-        </w:rPr>
-        <w:t xml:space="preserve"> login dan </w:t>
-      </w:r>
-      <w:proofErr w:type="spellStart"/>
-      <w:r>
-        <w:rPr>
-          <w:iCs/>
-          <w:sz w:val="24"/>
-          <w:szCs w:val="24"/>
-        </w:rPr>
-        <w:t>modul</w:t>
-      </w:r>
-      <w:proofErr w:type="spellEnd"/>
-      <w:r>
-        <w:rPr>
-          <w:iCs/>
-          <w:sz w:val="24"/>
-          <w:szCs w:val="24"/>
-        </w:rPr>
-        <w:t xml:space="preserve"> add,</w:t>
-      </w:r>
-      <w:r>
-        <w:rPr>
-          <w:iCs/>
-          <w:sz w:val="24"/>
-          <w:szCs w:val="24"/>
-        </w:rPr>
-        <w:t xml:space="preserve"> </w:t>
-      </w:r>
-      <w:r>
-        <w:rPr>
-          <w:iCs/>
-          <w:sz w:val="24"/>
-          <w:szCs w:val="24"/>
-        </w:rPr>
-        <w:t xml:space="preserve">view </w:t>
-      </w:r>
-      <w:proofErr w:type="spellStart"/>
-      <w:r>
-        <w:rPr>
-          <w:iCs/>
-          <w:sz w:val="24"/>
-          <w:szCs w:val="24"/>
-        </w:rPr>
-        <w:t>transaksi</w:t>
-      </w:r>
-      <w:proofErr w:type="spellEnd"/>
-      <w:r>
-        <w:rPr>
-          <w:iCs/>
-          <w:sz w:val="24"/>
-          <w:szCs w:val="24"/>
-        </w:rPr>
-        <w:t>.</w:t>
-      </w:r>
     </w:p>
     <w:tbl>
       <w:tblPr>
@@ -10510,326 +10330,7 @@
           <w:p>
             <w:pPr>
               <w:spacing w:line="360" w:lineRule="auto"/>
-              <w:jc w:val="both"/>
-            </w:pPr>
-            <w:r>
-              <w:rPr>
-                <w:iCs/>
-                <w:sz w:val="24"/>
-                <w:szCs w:val="24"/>
-              </w:rPr>
-              <w:t xml:space="preserve">Login </w:t>
-            </w:r>
-            <w:proofErr w:type="spellStart"/>
-            <w:r>
-              <w:rPr>
-                <w:iCs/>
-                <w:sz w:val="24"/>
-                <w:szCs w:val="24"/>
-              </w:rPr>
-              <w:t>sebagai</w:t>
-            </w:r>
-            <w:proofErr w:type="spellEnd"/>
-            <w:r>
-              <w:rPr>
-                <w:iCs/>
-                <w:sz w:val="24"/>
-                <w:szCs w:val="24"/>
-              </w:rPr>
-              <w:t xml:space="preserve"> Staff </w:t>
-            </w:r>
-            <w:proofErr w:type="spellStart"/>
-            <w:r>
-              <w:rPr>
-                <w:iCs/>
-                <w:sz w:val="24"/>
-                <w:szCs w:val="24"/>
-              </w:rPr>
-              <w:t>Administrasi</w:t>
-            </w:r>
-            <w:proofErr w:type="spellEnd"/>
-            <w:r>
-              <w:rPr>
-                <w:iCs/>
-                <w:sz w:val="24"/>
-                <w:szCs w:val="24"/>
-              </w:rPr>
-              <w:t xml:space="preserve"> </w:t>
-            </w:r>
-            <w:proofErr w:type="spellStart"/>
-            <w:r>
-              <w:rPr>
-                <w:iCs/>
-                <w:sz w:val="24"/>
-                <w:szCs w:val="24"/>
-              </w:rPr>
-              <w:t>P</w:t>
-            </w:r>
-            <w:r>
-              <w:rPr>
-                <w:iCs/>
-                <w:sz w:val="24"/>
-                <w:szCs w:val="24"/>
-              </w:rPr>
-              <w:t>olicrispy</w:t>
-            </w:r>
-            <w:proofErr w:type="spellEnd"/>
-            <w:r>
-              <w:rPr>
-                <w:iCs/>
-                <w:sz w:val="24"/>
-                <w:szCs w:val="24"/>
-              </w:rPr>
-              <w:t xml:space="preserve"> agar </w:t>
-            </w:r>
-            <w:proofErr w:type="spellStart"/>
-            <w:r>
-              <w:rPr>
-                <w:iCs/>
-                <w:sz w:val="24"/>
-                <w:szCs w:val="24"/>
-              </w:rPr>
-              <w:t>masuk</w:t>
-            </w:r>
-            <w:proofErr w:type="spellEnd"/>
-            <w:r>
-              <w:rPr>
-                <w:iCs/>
-                <w:sz w:val="24"/>
-                <w:szCs w:val="24"/>
-              </w:rPr>
-              <w:t xml:space="preserve"> </w:t>
-            </w:r>
-            <w:proofErr w:type="spellStart"/>
-            <w:r>
-              <w:rPr>
-                <w:iCs/>
-                <w:sz w:val="24"/>
-                <w:szCs w:val="24"/>
-              </w:rPr>
-              <w:t>kedalam</w:t>
-            </w:r>
-            <w:proofErr w:type="spellEnd"/>
-            <w:r>
-              <w:rPr>
-                <w:iCs/>
-                <w:sz w:val="24"/>
-                <w:szCs w:val="24"/>
-              </w:rPr>
-              <w:t xml:space="preserve"> </w:t>
-            </w:r>
-            <w:proofErr w:type="spellStart"/>
-            <w:r>
-              <w:rPr>
-                <w:iCs/>
-                <w:sz w:val="24"/>
-                <w:szCs w:val="24"/>
-              </w:rPr>
-              <w:t>sistem</w:t>
-            </w:r>
-            <w:proofErr w:type="spellEnd"/>
-            <w:r>
-              <w:rPr>
-                <w:iCs/>
-                <w:sz w:val="24"/>
-                <w:szCs w:val="24"/>
-              </w:rPr>
-              <w:t xml:space="preserve"> </w:t>
-            </w:r>
-            <w:proofErr w:type="spellStart"/>
-            <w:r>
-              <w:rPr>
-                <w:iCs/>
-                <w:sz w:val="24"/>
-                <w:szCs w:val="24"/>
-              </w:rPr>
-              <w:t>dengan</w:t>
-            </w:r>
-            <w:proofErr w:type="spellEnd"/>
-            <w:r>
-              <w:rPr>
-                <w:iCs/>
-                <w:sz w:val="24"/>
-                <w:szCs w:val="24"/>
-              </w:rPr>
-              <w:t xml:space="preserve"> </w:t>
-            </w:r>
-            <w:proofErr w:type="spellStart"/>
-            <w:r>
-              <w:rPr>
-                <w:iCs/>
-                <w:sz w:val="24"/>
-                <w:szCs w:val="24"/>
-              </w:rPr>
-              <w:t>hak</w:t>
-            </w:r>
-            <w:proofErr w:type="spellEnd"/>
-            <w:r>
-              <w:rPr>
-                <w:iCs/>
-                <w:sz w:val="24"/>
-                <w:szCs w:val="24"/>
-              </w:rPr>
-              <w:t xml:space="preserve"> </w:t>
-            </w:r>
-            <w:proofErr w:type="spellStart"/>
-            <w:r>
-              <w:rPr>
-                <w:iCs/>
-                <w:sz w:val="24"/>
-                <w:szCs w:val="24"/>
-              </w:rPr>
-              <w:t>akses</w:t>
-            </w:r>
-            <w:proofErr w:type="spellEnd"/>
-            <w:r>
-              <w:rPr>
-                <w:iCs/>
-                <w:sz w:val="24"/>
-                <w:szCs w:val="24"/>
-              </w:rPr>
-              <w:t xml:space="preserve"> </w:t>
-            </w:r>
-            <w:proofErr w:type="spellStart"/>
-            <w:r>
-              <w:rPr>
-                <w:iCs/>
-                <w:sz w:val="24"/>
-                <w:szCs w:val="24"/>
-              </w:rPr>
-              <w:t>berupa</w:t>
-            </w:r>
-            <w:proofErr w:type="spellEnd"/>
-            <w:r>
-              <w:rPr>
-                <w:iCs/>
-                <w:sz w:val="24"/>
-                <w:szCs w:val="24"/>
-              </w:rPr>
-              <w:t xml:space="preserve"> menu</w:t>
-            </w:r>
-            <w:r>
-              <w:rPr>
-                <w:iCs/>
-                <w:sz w:val="24"/>
-                <w:szCs w:val="24"/>
-              </w:rPr>
-              <w:t xml:space="preserve"> </w:t>
-            </w:r>
-            <w:proofErr w:type="spellStart"/>
-            <w:r>
-              <w:rPr>
-                <w:iCs/>
-                <w:sz w:val="24"/>
-                <w:szCs w:val="24"/>
-              </w:rPr>
-              <w:t>transaksi</w:t>
-            </w:r>
-            <w:proofErr w:type="spellEnd"/>
-            <w:r>
-              <w:rPr>
-                <w:iCs/>
-                <w:sz w:val="24"/>
-                <w:szCs w:val="24"/>
-              </w:rPr>
-              <w:t>,</w:t>
-            </w:r>
-            <w:r>
-              <w:rPr>
-                <w:iCs/>
-                <w:sz w:val="24"/>
-                <w:szCs w:val="24"/>
-              </w:rPr>
-              <w:t xml:space="preserve"> </w:t>
-            </w:r>
-            <w:proofErr w:type="spellStart"/>
-            <w:r>
-              <w:rPr>
-                <w:iCs/>
-                <w:sz w:val="24"/>
-                <w:szCs w:val="24"/>
-              </w:rPr>
-              <w:t>kelola</w:t>
-            </w:r>
-            <w:proofErr w:type="spellEnd"/>
-            <w:r>
-              <w:rPr>
-                <w:iCs/>
-                <w:sz w:val="24"/>
-                <w:szCs w:val="24"/>
-              </w:rPr>
-              <w:t xml:space="preserve"> data,</w:t>
-            </w:r>
-            <w:r>
-              <w:rPr>
-                <w:iCs/>
-                <w:sz w:val="24"/>
-                <w:szCs w:val="24"/>
-              </w:rPr>
-              <w:t xml:space="preserve"> </w:t>
-            </w:r>
-            <w:r>
-              <w:rPr>
-                <w:iCs/>
-                <w:sz w:val="24"/>
-                <w:szCs w:val="24"/>
-              </w:rPr>
-              <w:t xml:space="preserve">dan </w:t>
-            </w:r>
-            <w:proofErr w:type="spellStart"/>
-            <w:r>
-              <w:rPr>
-                <w:iCs/>
-                <w:sz w:val="24"/>
-                <w:szCs w:val="24"/>
-              </w:rPr>
-              <w:t>laporan</w:t>
-            </w:r>
-            <w:proofErr w:type="spellEnd"/>
-            <w:r>
-              <w:rPr>
-                <w:iCs/>
-                <w:sz w:val="24"/>
-                <w:szCs w:val="24"/>
-              </w:rPr>
-              <w:t xml:space="preserve"> </w:t>
-            </w:r>
-            <w:proofErr w:type="spellStart"/>
-            <w:r>
-              <w:rPr>
-                <w:iCs/>
-                <w:sz w:val="24"/>
-                <w:szCs w:val="24"/>
-              </w:rPr>
-              <w:t>rangkuman</w:t>
-            </w:r>
-            <w:proofErr w:type="spellEnd"/>
-            <w:r>
-              <w:rPr>
-                <w:iCs/>
-                <w:sz w:val="24"/>
-                <w:szCs w:val="24"/>
-              </w:rPr>
-              <w:t xml:space="preserve"> data yang </w:t>
-            </w:r>
-            <w:proofErr w:type="spellStart"/>
-            <w:r>
-              <w:rPr>
-                <w:iCs/>
-                <w:sz w:val="24"/>
-                <w:szCs w:val="24"/>
-              </w:rPr>
-              <w:t>ada</w:t>
-            </w:r>
-            <w:proofErr w:type="spellEnd"/>
-            <w:r>
-              <w:rPr>
-                <w:iCs/>
-                <w:sz w:val="24"/>
-                <w:szCs w:val="24"/>
-              </w:rPr>
-              <w:t xml:space="preserve"> (</w:t>
-            </w:r>
+            </w:pPr>
             <w:r>
               <w:rPr>
                 <w:i/>
@@ -10837,153 +10338,68 @@
                 <w:sz w:val="24"/>
                 <w:szCs w:val="24"/>
               </w:rPr>
-              <w:t>view</w:t>
-            </w:r>
-            <w:r>
-              <w:t xml:space="preserve">, </w:t>
-            </w:r>
-            <w:r>
-              <w:rPr>
-                <w:i/>
-                <w:sz w:val="24"/>
-              </w:rPr>
-              <w:t>edit</w:t>
-            </w:r>
-            <w:r>
-              <w:rPr>
-                <w:sz w:val="24"/>
-              </w:rPr>
-              <w:t xml:space="preserve">, </w:t>
-            </w:r>
-            <w:r>
-              <w:rPr>
-                <w:i/>
-                <w:sz w:val="24"/>
-              </w:rPr>
-              <w:t>delete</w:t>
-            </w:r>
-            <w:r>
-              <w:rPr>
-                <w:sz w:val="24"/>
-              </w:rPr>
-              <w:t xml:space="preserve">, </w:t>
-            </w:r>
-            <w:r>
-              <w:rPr>
-                <w:i/>
-                <w:sz w:val="24"/>
-              </w:rPr>
-              <w:t>add</w:t>
-            </w:r>
-            <w:r>
-              <w:t>)</w:t>
-            </w:r>
-            <w:bookmarkStart w:id="9" w:name="_GoBack"/>
-            <w:bookmarkEnd w:id="9"/>
-          </w:p>
-        </w:tc>
-      </w:tr>
-      <w:tr>
-        <w:tc>
-          <w:tcPr>
-            <w:tcW w:w="2745" w:type="dxa"/>
-            <w:vMerge/>
-          </w:tcPr>
-          <w:p>
-            <w:pPr>
-              <w:spacing w:line="360" w:lineRule="auto"/>
-              <w:jc w:val="both"/>
+              <w:t>Login</w:t>
+            </w:r>
+            <w:r>
               <w:rPr>
                 <w:iCs/>
                 <w:sz w:val="24"/>
                 <w:szCs w:val="24"/>
               </w:rPr>
-            </w:pPr>
-          </w:p>
-        </w:tc>
-        <w:tc>
-          <w:tcPr>
-            <w:tcW w:w="2689" w:type="dxa"/>
-          </w:tcPr>
-          <w:p>
-            <w:pPr>
-              <w:spacing w:line="360" w:lineRule="auto"/>
-              <w:jc w:val="center"/>
+              <w:t xml:space="preserve"> </w:t>
+            </w:r>
+            <w:proofErr w:type="spellStart"/>
+            <w:r>
               <w:rPr>
                 <w:iCs/>
                 <w:sz w:val="24"/>
                 <w:szCs w:val="24"/>
               </w:rPr>
-            </w:pPr>
-            <w:proofErr w:type="spellStart"/>
+              <w:t>sebagai</w:t>
+            </w:r>
+            <w:proofErr w:type="spellEnd"/>
             <w:r>
               <w:rPr>
                 <w:iCs/>
                 <w:sz w:val="24"/>
                 <w:szCs w:val="24"/>
               </w:rPr>
-              <w:t>Transaksi</w:t>
-            </w:r>
-            <w:proofErr w:type="spellEnd"/>
-          </w:p>
-        </w:tc>
-        <w:tc>
-          <w:tcPr>
-            <w:tcW w:w="2774" w:type="dxa"/>
-          </w:tcPr>
-          <w:p>
-            <w:pPr>
-              <w:spacing w:line="360" w:lineRule="auto"/>
-              <w:jc w:val="both"/>
+              <w:t xml:space="preserve"> Staff </w:t>
+            </w:r>
+            <w:proofErr w:type="spellStart"/>
+            <w:r>
               <w:rPr>
                 <w:iCs/>
                 <w:sz w:val="24"/>
                 <w:szCs w:val="24"/>
               </w:rPr>
-            </w:pPr>
-          </w:p>
-        </w:tc>
-      </w:tr>
-      <w:tr>
-        <w:tc>
-          <w:tcPr>
-            <w:tcW w:w="2745" w:type="dxa"/>
-            <w:vMerge/>
-          </w:tcPr>
-          <w:p>
-            <w:pPr>
-              <w:spacing w:line="360" w:lineRule="auto"/>
-              <w:jc w:val="both"/>
+              <w:t>Administrasi</w:t>
+            </w:r>
+            <w:proofErr w:type="spellEnd"/>
+            <w:r>
               <w:rPr>
                 <w:iCs/>
                 <w:sz w:val="24"/>
                 <w:szCs w:val="24"/>
               </w:rPr>
-            </w:pPr>
-          </w:p>
-        </w:tc>
-        <w:tc>
-          <w:tcPr>
-            <w:tcW w:w="2689" w:type="dxa"/>
-          </w:tcPr>
-          <w:p>
-            <w:pPr>
-              <w:spacing w:line="360" w:lineRule="auto"/>
-              <w:jc w:val="center"/>
+              <w:t xml:space="preserve"> </w:t>
+            </w:r>
+            <w:proofErr w:type="spellStart"/>
+            <w:r>
               <w:rPr>
                 <w:iCs/>
                 <w:sz w:val="24"/>
                 <w:szCs w:val="24"/>
               </w:rPr>
-            </w:pPr>
-            <w:proofErr w:type="spellStart"/>
+              <w:t>P</w:t>
+            </w:r>
             <w:r>
               <w:rPr>
                 <w:iCs/>
                 <w:sz w:val="24"/>
                 <w:szCs w:val="24"/>
               </w:rPr>
-              <w:t>Kelola</w:t>
+              <w:t>olicrispy</w:t>
             </w:r>
             <w:proofErr w:type="spellEnd"/>
             <w:r>
@@ -10992,6 +10408,709 @@
                 <w:sz w:val="24"/>
                 <w:szCs w:val="24"/>
               </w:rPr>
+              <w:t xml:space="preserve"> agar </w:t>
+            </w:r>
+            <w:proofErr w:type="spellStart"/>
+            <w:r>
+              <w:rPr>
+                <w:iCs/>
+                <w:sz w:val="24"/>
+                <w:szCs w:val="24"/>
+              </w:rPr>
+              <w:t>masuk</w:t>
+            </w:r>
+            <w:proofErr w:type="spellEnd"/>
+            <w:r>
+              <w:rPr>
+                <w:iCs/>
+                <w:sz w:val="24"/>
+                <w:szCs w:val="24"/>
+              </w:rPr>
+              <w:t xml:space="preserve"> </w:t>
+            </w:r>
+            <w:proofErr w:type="spellStart"/>
+            <w:r>
+              <w:rPr>
+                <w:iCs/>
+                <w:sz w:val="24"/>
+                <w:szCs w:val="24"/>
+              </w:rPr>
+              <w:t>kedalam</w:t>
+            </w:r>
+            <w:proofErr w:type="spellEnd"/>
+            <w:r>
+              <w:rPr>
+                <w:iCs/>
+                <w:sz w:val="24"/>
+                <w:szCs w:val="24"/>
+              </w:rPr>
+              <w:t xml:space="preserve"> </w:t>
+            </w:r>
+            <w:proofErr w:type="spellStart"/>
+            <w:r>
+              <w:rPr>
+                <w:iCs/>
+                <w:sz w:val="24"/>
+                <w:szCs w:val="24"/>
+              </w:rPr>
+              <w:t>sistem</w:t>
+            </w:r>
+            <w:proofErr w:type="spellEnd"/>
+            <w:r>
+              <w:rPr>
+                <w:iCs/>
+                <w:sz w:val="24"/>
+                <w:szCs w:val="24"/>
+              </w:rPr>
+              <w:t xml:space="preserve"> </w:t>
+            </w:r>
+            <w:proofErr w:type="spellStart"/>
+            <w:r>
+              <w:rPr>
+                <w:iCs/>
+                <w:sz w:val="24"/>
+                <w:szCs w:val="24"/>
+              </w:rPr>
+              <w:t>dengan</w:t>
+            </w:r>
+            <w:proofErr w:type="spellEnd"/>
+            <w:r>
+              <w:rPr>
+                <w:iCs/>
+                <w:sz w:val="24"/>
+                <w:szCs w:val="24"/>
+              </w:rPr>
+              <w:t xml:space="preserve"> </w:t>
+            </w:r>
+            <w:proofErr w:type="spellStart"/>
+            <w:r>
+              <w:rPr>
+                <w:iCs/>
+                <w:sz w:val="24"/>
+                <w:szCs w:val="24"/>
+              </w:rPr>
+              <w:t>hak</w:t>
+            </w:r>
+            <w:proofErr w:type="spellEnd"/>
+            <w:r>
+              <w:rPr>
+                <w:iCs/>
+                <w:sz w:val="24"/>
+                <w:szCs w:val="24"/>
+              </w:rPr>
+              <w:t xml:space="preserve"> </w:t>
+            </w:r>
+            <w:proofErr w:type="spellStart"/>
+            <w:r>
+              <w:rPr>
+                <w:iCs/>
+                <w:sz w:val="24"/>
+                <w:szCs w:val="24"/>
+              </w:rPr>
+              <w:t>akses</w:t>
+            </w:r>
+            <w:proofErr w:type="spellEnd"/>
+            <w:r>
+              <w:rPr>
+                <w:iCs/>
+                <w:sz w:val="24"/>
+                <w:szCs w:val="24"/>
+              </w:rPr>
+              <w:t xml:space="preserve"> </w:t>
+            </w:r>
+            <w:proofErr w:type="spellStart"/>
+            <w:r>
+              <w:rPr>
+                <w:iCs/>
+                <w:sz w:val="24"/>
+                <w:szCs w:val="24"/>
+              </w:rPr>
+              <w:t>berupa</w:t>
+            </w:r>
+            <w:proofErr w:type="spellEnd"/>
+            <w:r>
+              <w:rPr>
+                <w:iCs/>
+                <w:sz w:val="24"/>
+                <w:szCs w:val="24"/>
+              </w:rPr>
+              <w:t xml:space="preserve"> menu</w:t>
+            </w:r>
+            <w:r>
+              <w:rPr>
+                <w:iCs/>
+                <w:sz w:val="24"/>
+                <w:szCs w:val="24"/>
+              </w:rPr>
+              <w:t xml:space="preserve"> </w:t>
+            </w:r>
+            <w:proofErr w:type="spellStart"/>
+            <w:r>
+              <w:rPr>
+                <w:iCs/>
+                <w:sz w:val="24"/>
+                <w:szCs w:val="24"/>
+              </w:rPr>
+              <w:t>transaksi</w:t>
+            </w:r>
+            <w:proofErr w:type="spellEnd"/>
+            <w:r>
+              <w:rPr>
+                <w:iCs/>
+                <w:sz w:val="24"/>
+                <w:szCs w:val="24"/>
+              </w:rPr>
+              <w:t>,</w:t>
+            </w:r>
+            <w:r>
+              <w:rPr>
+                <w:iCs/>
+                <w:sz w:val="24"/>
+                <w:szCs w:val="24"/>
+              </w:rPr>
+              <w:t xml:space="preserve"> </w:t>
+            </w:r>
+            <w:proofErr w:type="spellStart"/>
+            <w:r>
+              <w:rPr>
+                <w:iCs/>
+                <w:sz w:val="24"/>
+                <w:szCs w:val="24"/>
+              </w:rPr>
+              <w:t>kelola</w:t>
+            </w:r>
+            <w:proofErr w:type="spellEnd"/>
+            <w:r>
+              <w:rPr>
+                <w:iCs/>
+                <w:sz w:val="24"/>
+                <w:szCs w:val="24"/>
+              </w:rPr>
+              <w:t xml:space="preserve"> data,</w:t>
+            </w:r>
+            <w:r>
+              <w:rPr>
+                <w:iCs/>
+                <w:sz w:val="24"/>
+                <w:szCs w:val="24"/>
+              </w:rPr>
+              <w:t xml:space="preserve"> </w:t>
+            </w:r>
+            <w:r>
+              <w:rPr>
+                <w:iCs/>
+                <w:sz w:val="24"/>
+                <w:szCs w:val="24"/>
+              </w:rPr>
+              <w:t xml:space="preserve">dan </w:t>
+            </w:r>
+            <w:proofErr w:type="spellStart"/>
+            <w:r>
+              <w:rPr>
+                <w:iCs/>
+                <w:sz w:val="24"/>
+                <w:szCs w:val="24"/>
+              </w:rPr>
+              <w:t>laporan</w:t>
+            </w:r>
+            <w:proofErr w:type="spellEnd"/>
+            <w:r>
+              <w:rPr>
+                <w:iCs/>
+                <w:sz w:val="24"/>
+                <w:szCs w:val="24"/>
+              </w:rPr>
+              <w:t xml:space="preserve"> </w:t>
+            </w:r>
+            <w:proofErr w:type="spellStart"/>
+            <w:r>
+              <w:rPr>
+                <w:iCs/>
+                <w:sz w:val="24"/>
+                <w:szCs w:val="24"/>
+              </w:rPr>
+              <w:t>rangkuman</w:t>
+            </w:r>
+            <w:proofErr w:type="spellEnd"/>
+            <w:r>
+              <w:rPr>
+                <w:iCs/>
+                <w:sz w:val="24"/>
+                <w:szCs w:val="24"/>
+              </w:rPr>
+              <w:t xml:space="preserve"> data yang </w:t>
+            </w:r>
+            <w:proofErr w:type="spellStart"/>
+            <w:r>
+              <w:rPr>
+                <w:iCs/>
+                <w:sz w:val="24"/>
+                <w:szCs w:val="24"/>
+              </w:rPr>
+              <w:t>ada</w:t>
+            </w:r>
+            <w:proofErr w:type="spellEnd"/>
+            <w:r>
+              <w:rPr>
+                <w:iCs/>
+                <w:sz w:val="24"/>
+                <w:szCs w:val="24"/>
+              </w:rPr>
+              <w:t xml:space="preserve"> (</w:t>
+            </w:r>
+            <w:r>
+              <w:rPr>
+                <w:i/>
+                <w:iCs/>
+                <w:sz w:val="24"/>
+                <w:szCs w:val="24"/>
+              </w:rPr>
+              <w:t>view</w:t>
+            </w:r>
+            <w:r>
+              <w:t xml:space="preserve">, </w:t>
+            </w:r>
+            <w:r>
+              <w:rPr>
+                <w:i/>
+                <w:sz w:val="24"/>
+              </w:rPr>
+              <w:t>edit</w:t>
+            </w:r>
+            <w:r>
+              <w:rPr>
+                <w:sz w:val="24"/>
+              </w:rPr>
+              <w:t xml:space="preserve">, </w:t>
+            </w:r>
+            <w:r>
+              <w:rPr>
+                <w:i/>
+                <w:sz w:val="24"/>
+              </w:rPr>
+              <w:t>delete</w:t>
+            </w:r>
+            <w:r>
+              <w:rPr>
+                <w:sz w:val="24"/>
+              </w:rPr>
+              <w:t xml:space="preserve">, </w:t>
+            </w:r>
+            <w:r>
+              <w:rPr>
+                <w:i/>
+                <w:sz w:val="24"/>
+              </w:rPr>
+              <w:t>add</w:t>
+            </w:r>
+            <w:r>
+              <w:t>)</w:t>
+            </w:r>
+          </w:p>
+          <w:p>
+            <w:pPr>
+              <w:spacing w:line="360" w:lineRule="auto"/>
+            </w:pPr>
+          </w:p>
+        </w:tc>
+      </w:tr>
+      <w:tr>
+        <w:tc>
+          <w:tcPr>
+            <w:tcW w:w="2745" w:type="dxa"/>
+            <w:vMerge/>
+          </w:tcPr>
+          <w:p>
+            <w:pPr>
+              <w:spacing w:line="360" w:lineRule="auto"/>
+              <w:jc w:val="both"/>
+              <w:rPr>
+                <w:iCs/>
+                <w:sz w:val="24"/>
+                <w:szCs w:val="24"/>
+              </w:rPr>
+            </w:pPr>
+          </w:p>
+        </w:tc>
+        <w:tc>
+          <w:tcPr>
+            <w:tcW w:w="2689" w:type="dxa"/>
+          </w:tcPr>
+          <w:p>
+            <w:pPr>
+              <w:spacing w:line="360" w:lineRule="auto"/>
+              <w:jc w:val="center"/>
+              <w:rPr>
+                <w:iCs/>
+                <w:sz w:val="24"/>
+                <w:szCs w:val="24"/>
+              </w:rPr>
+            </w:pPr>
+            <w:proofErr w:type="spellStart"/>
+            <w:r>
+              <w:rPr>
+                <w:iCs/>
+                <w:sz w:val="24"/>
+                <w:szCs w:val="24"/>
+              </w:rPr>
+              <w:t>Transaksi</w:t>
+            </w:r>
+            <w:proofErr w:type="spellEnd"/>
+          </w:p>
+        </w:tc>
+        <w:tc>
+          <w:tcPr>
+            <w:tcW w:w="2774" w:type="dxa"/>
+          </w:tcPr>
+          <w:p>
+            <w:pPr>
+              <w:spacing w:line="360" w:lineRule="auto"/>
+              <w:rPr>
+                <w:iCs/>
+                <w:sz w:val="24"/>
+                <w:szCs w:val="24"/>
+              </w:rPr>
+            </w:pPr>
+            <w:proofErr w:type="spellStart"/>
+            <w:r>
+              <w:rPr>
+                <w:iCs/>
+                <w:sz w:val="24"/>
+                <w:szCs w:val="24"/>
+              </w:rPr>
+              <w:t>Transaksi</w:t>
+            </w:r>
+            <w:proofErr w:type="spellEnd"/>
+            <w:r>
+              <w:rPr>
+                <w:iCs/>
+                <w:sz w:val="24"/>
+                <w:szCs w:val="24"/>
+              </w:rPr>
+              <w:t xml:space="preserve"> </w:t>
+            </w:r>
+            <w:proofErr w:type="spellStart"/>
+            <w:r>
+              <w:rPr>
+                <w:iCs/>
+                <w:sz w:val="24"/>
+                <w:szCs w:val="24"/>
+              </w:rPr>
+              <w:t>dimana</w:t>
+            </w:r>
+            <w:proofErr w:type="spellEnd"/>
+            <w:r>
+              <w:rPr>
+                <w:iCs/>
+                <w:sz w:val="24"/>
+                <w:szCs w:val="24"/>
+              </w:rPr>
+              <w:t xml:space="preserve"> </w:t>
+            </w:r>
+            <w:proofErr w:type="spellStart"/>
+            <w:r>
+              <w:rPr>
+                <w:iCs/>
+                <w:sz w:val="24"/>
+                <w:szCs w:val="24"/>
+              </w:rPr>
+              <w:t>pengujian</w:t>
+            </w:r>
+            <w:proofErr w:type="spellEnd"/>
+            <w:r>
+              <w:rPr>
+                <w:iCs/>
+                <w:sz w:val="24"/>
+                <w:szCs w:val="24"/>
+              </w:rPr>
+              <w:t xml:space="preserve"> </w:t>
+            </w:r>
+            <w:proofErr w:type="spellStart"/>
+            <w:r>
+              <w:rPr>
+                <w:iCs/>
+                <w:sz w:val="24"/>
+                <w:szCs w:val="24"/>
+              </w:rPr>
+              <w:t>ini</w:t>
+            </w:r>
+            <w:proofErr w:type="spellEnd"/>
+            <w:r>
+              <w:rPr>
+                <w:iCs/>
+                <w:sz w:val="24"/>
+                <w:szCs w:val="24"/>
+              </w:rPr>
+              <w:t xml:space="preserve"> </w:t>
+            </w:r>
+            <w:proofErr w:type="spellStart"/>
+            <w:r>
+              <w:rPr>
+                <w:iCs/>
+                <w:sz w:val="24"/>
+                <w:szCs w:val="24"/>
+              </w:rPr>
+              <w:t>akan</w:t>
+            </w:r>
+            <w:proofErr w:type="spellEnd"/>
+            <w:r>
+              <w:rPr>
+                <w:iCs/>
+                <w:sz w:val="24"/>
+                <w:szCs w:val="24"/>
+              </w:rPr>
+              <w:t xml:space="preserve"> </w:t>
+            </w:r>
+            <w:proofErr w:type="spellStart"/>
+            <w:r>
+              <w:rPr>
+                <w:iCs/>
+                <w:sz w:val="24"/>
+                <w:szCs w:val="24"/>
+              </w:rPr>
+              <w:t>mencoba</w:t>
+            </w:r>
+            <w:proofErr w:type="spellEnd"/>
+            <w:r>
+              <w:rPr>
+                <w:iCs/>
+                <w:sz w:val="24"/>
+                <w:szCs w:val="24"/>
+              </w:rPr>
+              <w:t xml:space="preserve"> </w:t>
+            </w:r>
+            <w:proofErr w:type="spellStart"/>
+            <w:r>
+              <w:rPr>
+                <w:iCs/>
+                <w:sz w:val="24"/>
+                <w:szCs w:val="24"/>
+              </w:rPr>
+              <w:t>untuk</w:t>
+            </w:r>
+            <w:proofErr w:type="spellEnd"/>
+            <w:r>
+              <w:rPr>
+                <w:iCs/>
+                <w:sz w:val="24"/>
+                <w:szCs w:val="24"/>
+              </w:rPr>
+              <w:t xml:space="preserve"> </w:t>
+            </w:r>
+            <w:proofErr w:type="spellStart"/>
+            <w:r>
+              <w:rPr>
+                <w:iCs/>
+                <w:sz w:val="24"/>
+                <w:szCs w:val="24"/>
+              </w:rPr>
+              <w:t>menghasilkan</w:t>
+            </w:r>
+            <w:proofErr w:type="spellEnd"/>
+            <w:r>
+              <w:rPr>
+                <w:iCs/>
+                <w:sz w:val="24"/>
+                <w:szCs w:val="24"/>
+              </w:rPr>
+              <w:t xml:space="preserve"> data yang </w:t>
+            </w:r>
+            <w:proofErr w:type="spellStart"/>
+            <w:r>
+              <w:rPr>
+                <w:iCs/>
+                <w:sz w:val="24"/>
+                <w:szCs w:val="24"/>
+              </w:rPr>
+              <w:lastRenderedPageBreak/>
+              <w:t>diinginkan</w:t>
+            </w:r>
+            <w:proofErr w:type="spellEnd"/>
+            <w:r>
+              <w:rPr>
+                <w:iCs/>
+                <w:sz w:val="24"/>
+                <w:szCs w:val="24"/>
+              </w:rPr>
+              <w:t xml:space="preserve"> dan </w:t>
+            </w:r>
+            <w:proofErr w:type="spellStart"/>
+            <w:r>
+              <w:rPr>
+                <w:iCs/>
+                <w:sz w:val="24"/>
+                <w:szCs w:val="24"/>
+              </w:rPr>
+              <w:t>sesuai</w:t>
+            </w:r>
+            <w:proofErr w:type="spellEnd"/>
+            <w:r>
+              <w:rPr>
+                <w:iCs/>
+                <w:sz w:val="24"/>
+                <w:szCs w:val="24"/>
+              </w:rPr>
+              <w:t xml:space="preserve"> </w:t>
+            </w:r>
+            <w:proofErr w:type="spellStart"/>
+            <w:r>
+              <w:rPr>
+                <w:iCs/>
+                <w:sz w:val="24"/>
+                <w:szCs w:val="24"/>
+              </w:rPr>
+              <w:t>dengan</w:t>
+            </w:r>
+            <w:proofErr w:type="spellEnd"/>
+            <w:r>
+              <w:rPr>
+                <w:iCs/>
+                <w:sz w:val="24"/>
+                <w:szCs w:val="24"/>
+              </w:rPr>
+              <w:t xml:space="preserve"> </w:t>
+            </w:r>
+            <w:proofErr w:type="spellStart"/>
+            <w:r>
+              <w:rPr>
+                <w:iCs/>
+                <w:sz w:val="24"/>
+                <w:szCs w:val="24"/>
+              </w:rPr>
+              <w:t>apa</w:t>
+            </w:r>
+            <w:proofErr w:type="spellEnd"/>
+            <w:r>
+              <w:rPr>
+                <w:iCs/>
+                <w:sz w:val="24"/>
+                <w:szCs w:val="24"/>
+              </w:rPr>
+              <w:t xml:space="preserve"> yang </w:t>
+            </w:r>
+            <w:proofErr w:type="spellStart"/>
+            <w:r>
+              <w:rPr>
+                <w:iCs/>
+                <w:sz w:val="24"/>
+                <w:szCs w:val="24"/>
+              </w:rPr>
+              <w:t>diinputkan</w:t>
+            </w:r>
+            <w:proofErr w:type="spellEnd"/>
+            <w:r>
+              <w:rPr>
+                <w:iCs/>
+                <w:sz w:val="24"/>
+                <w:szCs w:val="24"/>
+              </w:rPr>
+              <w:t xml:space="preserve"> (</w:t>
+            </w:r>
+            <w:proofErr w:type="spellStart"/>
+            <w:r>
+              <w:rPr>
+                <w:iCs/>
+                <w:sz w:val="24"/>
+                <w:szCs w:val="24"/>
+              </w:rPr>
+              <w:t>jumlah</w:t>
+            </w:r>
+            <w:proofErr w:type="spellEnd"/>
+            <w:r>
+              <w:rPr>
+                <w:iCs/>
+                <w:sz w:val="24"/>
+                <w:szCs w:val="24"/>
+              </w:rPr>
+              <w:t xml:space="preserve"> </w:t>
+            </w:r>
+            <w:proofErr w:type="spellStart"/>
+            <w:r>
+              <w:rPr>
+                <w:iCs/>
+                <w:sz w:val="24"/>
+                <w:szCs w:val="24"/>
+              </w:rPr>
+              <w:t>bayar</w:t>
+            </w:r>
+            <w:proofErr w:type="spellEnd"/>
+            <w:r>
+              <w:rPr>
+                <w:iCs/>
+                <w:sz w:val="24"/>
+                <w:szCs w:val="24"/>
+              </w:rPr>
+              <w:t xml:space="preserve">, </w:t>
+            </w:r>
+            <w:proofErr w:type="spellStart"/>
+            <w:r>
+              <w:rPr>
+                <w:iCs/>
+                <w:sz w:val="24"/>
+                <w:szCs w:val="24"/>
+              </w:rPr>
+              <w:t>dll</w:t>
+            </w:r>
+            <w:proofErr w:type="spellEnd"/>
+            <w:r>
+              <w:rPr>
+                <w:iCs/>
+                <w:sz w:val="24"/>
+                <w:szCs w:val="24"/>
+              </w:rPr>
+              <w:t>)</w:t>
+            </w:r>
+          </w:p>
+        </w:tc>
+      </w:tr>
+      <w:tr>
+        <w:tc>
+          <w:tcPr>
+            <w:tcW w:w="2745" w:type="dxa"/>
+            <w:vMerge/>
+          </w:tcPr>
+          <w:p>
+            <w:pPr>
+              <w:spacing w:line="360" w:lineRule="auto"/>
+              <w:jc w:val="both"/>
+              <w:rPr>
+                <w:iCs/>
+                <w:sz w:val="24"/>
+                <w:szCs w:val="24"/>
+              </w:rPr>
+            </w:pPr>
+          </w:p>
+        </w:tc>
+        <w:tc>
+          <w:tcPr>
+            <w:tcW w:w="2689" w:type="dxa"/>
+          </w:tcPr>
+          <w:p>
+            <w:pPr>
+              <w:spacing w:line="360" w:lineRule="auto"/>
+              <w:jc w:val="center"/>
+              <w:rPr>
+                <w:iCs/>
+                <w:sz w:val="24"/>
+                <w:szCs w:val="24"/>
+              </w:rPr>
+            </w:pPr>
+            <w:proofErr w:type="spellStart"/>
+            <w:r>
+              <w:rPr>
+                <w:iCs/>
+                <w:sz w:val="24"/>
+                <w:szCs w:val="24"/>
+              </w:rPr>
+              <w:t>Kelola</w:t>
+            </w:r>
+            <w:proofErr w:type="spellEnd"/>
+            <w:r>
+              <w:rPr>
+                <w:iCs/>
+                <w:sz w:val="24"/>
+                <w:szCs w:val="24"/>
+              </w:rPr>
               <w:t xml:space="preserve"> Data</w:t>
             </w:r>
           </w:p>
@@ -11000,6 +11119,281 @@
           <w:tcPr>
             <w:tcW w:w="2774" w:type="dxa"/>
           </w:tcPr>
+          <w:p>
+            <w:pPr>
+              <w:jc w:val="both"/>
+              <w:rPr>
+                <w:sz w:val="24"/>
+                <w:lang w:val="en-US"/>
+              </w:rPr>
+            </w:pPr>
+            <w:proofErr w:type="spellStart"/>
+            <w:r>
+              <w:rPr>
+                <w:sz w:val="24"/>
+                <w:lang w:val="en-US"/>
+              </w:rPr>
+              <w:t>Kelola</w:t>
+            </w:r>
+            <w:proofErr w:type="spellEnd"/>
+            <w:r>
+              <w:rPr>
+                <w:sz w:val="24"/>
+                <w:lang w:val="en-US"/>
+              </w:rPr>
+              <w:t xml:space="preserve"> </w:t>
+            </w:r>
+            <w:r>
+              <w:rPr>
+                <w:sz w:val="24"/>
+                <w:lang w:val="en-US"/>
+              </w:rPr>
+              <w:t>Data</w:t>
+            </w:r>
+            <w:r>
+              <w:rPr>
+                <w:sz w:val="24"/>
+                <w:lang w:val="en-US"/>
+              </w:rPr>
+              <w:t xml:space="preserve"> i</w:t>
+            </w:r>
+            <w:proofErr w:type="spellStart"/>
+            <w:r>
+              <w:rPr>
+                <w:sz w:val="24"/>
+                <w:lang w:val="en-US"/>
+              </w:rPr>
+              <w:t>ni</w:t>
+            </w:r>
+            <w:proofErr w:type="spellEnd"/>
+            <w:r>
+              <w:rPr>
+                <w:sz w:val="24"/>
+                <w:lang w:val="en-US"/>
+              </w:rPr>
+              <w:t xml:space="preserve"> </w:t>
+            </w:r>
+            <w:proofErr w:type="spellStart"/>
+            <w:r>
+              <w:rPr>
+                <w:sz w:val="24"/>
+                <w:lang w:val="en-US"/>
+              </w:rPr>
+              <w:t>berfungsi</w:t>
+            </w:r>
+            <w:proofErr w:type="spellEnd"/>
+            <w:r>
+              <w:rPr>
+                <w:sz w:val="24"/>
+                <w:lang w:val="en-US"/>
+              </w:rPr>
+              <w:t xml:space="preserve"> </w:t>
+            </w:r>
+            <w:proofErr w:type="spellStart"/>
+            <w:r>
+              <w:rPr>
+                <w:sz w:val="24"/>
+                <w:lang w:val="en-US"/>
+              </w:rPr>
+              <w:t>untuk</w:t>
+            </w:r>
+            <w:proofErr w:type="spellEnd"/>
+            <w:r>
+              <w:rPr>
+                <w:sz w:val="24"/>
+                <w:lang w:val="en-US"/>
+              </w:rPr>
+              <w:t xml:space="preserve"> </w:t>
+            </w:r>
+            <w:proofErr w:type="spellStart"/>
+            <w:r>
+              <w:rPr>
+                <w:sz w:val="24"/>
+                <w:lang w:val="en-US"/>
+              </w:rPr>
+              <w:t>mengelola</w:t>
+            </w:r>
+            <w:proofErr w:type="spellEnd"/>
+            <w:r>
+              <w:rPr>
+                <w:sz w:val="24"/>
+                <w:lang w:val="en-US"/>
+              </w:rPr>
+              <w:t xml:space="preserve"> data </w:t>
+            </w:r>
+            <w:proofErr w:type="spellStart"/>
+            <w:r>
+              <w:rPr>
+                <w:sz w:val="24"/>
+                <w:lang w:val="en-US"/>
+              </w:rPr>
+              <w:t>pasien</w:t>
+            </w:r>
+            <w:proofErr w:type="spellEnd"/>
+            <w:r>
+              <w:rPr>
+                <w:sz w:val="24"/>
+                <w:lang w:val="en-US"/>
+              </w:rPr>
+              <w:t xml:space="preserve"> dan </w:t>
+            </w:r>
+            <w:proofErr w:type="spellStart"/>
+            <w:r>
+              <w:rPr>
+                <w:sz w:val="24"/>
+                <w:lang w:val="en-US"/>
+              </w:rPr>
+              <w:t>dokter</w:t>
+            </w:r>
+            <w:proofErr w:type="spellEnd"/>
+            <w:r>
+              <w:rPr>
+                <w:sz w:val="24"/>
+                <w:lang w:val="en-US"/>
+              </w:rPr>
+              <w:t xml:space="preserve"> yang </w:t>
+            </w:r>
+            <w:proofErr w:type="spellStart"/>
+            <w:r>
+              <w:rPr>
+                <w:sz w:val="24"/>
+                <w:lang w:val="en-US"/>
+              </w:rPr>
+              <w:t>mendaftar</w:t>
+            </w:r>
+            <w:proofErr w:type="spellEnd"/>
+            <w:r>
+              <w:rPr>
+                <w:sz w:val="24"/>
+                <w:lang w:val="en-US"/>
+              </w:rPr>
+              <w:t xml:space="preserve"> di </w:t>
+            </w:r>
+            <w:proofErr w:type="spellStart"/>
+            <w:r>
+              <w:rPr>
+                <w:sz w:val="24"/>
+                <w:lang w:val="en-US"/>
+              </w:rPr>
+              <w:t>poliklinik</w:t>
+            </w:r>
+            <w:proofErr w:type="spellEnd"/>
+            <w:r>
+              <w:rPr>
+                <w:sz w:val="24"/>
+                <w:lang w:val="en-US"/>
+              </w:rPr>
+              <w:t xml:space="preserve">, </w:t>
+            </w:r>
+            <w:proofErr w:type="spellStart"/>
+            <w:r>
+              <w:rPr>
+                <w:sz w:val="24"/>
+                <w:lang w:val="en-US"/>
+              </w:rPr>
+              <w:t>dengan</w:t>
+            </w:r>
+            <w:proofErr w:type="spellEnd"/>
+            <w:r>
+              <w:rPr>
+                <w:sz w:val="24"/>
+                <w:lang w:val="en-US"/>
+              </w:rPr>
+              <w:t xml:space="preserve"> </w:t>
+            </w:r>
+            <w:proofErr w:type="spellStart"/>
+            <w:r>
+              <w:rPr>
+                <w:sz w:val="24"/>
+                <w:lang w:val="en-US"/>
+              </w:rPr>
+              <w:t>fungsi</w:t>
+            </w:r>
+            <w:proofErr w:type="spellEnd"/>
+            <w:r>
+              <w:rPr>
+                <w:sz w:val="24"/>
+                <w:lang w:val="en-US"/>
+              </w:rPr>
+              <w:t xml:space="preserve"> </w:t>
+            </w:r>
+            <w:r>
+              <w:rPr>
+                <w:i/>
+                <w:sz w:val="24"/>
+                <w:lang w:val="en-US"/>
+              </w:rPr>
+              <w:t>view</w:t>
+            </w:r>
+            <w:r>
+              <w:rPr>
+                <w:sz w:val="24"/>
+                <w:lang w:val="en-US"/>
+              </w:rPr>
+              <w:t xml:space="preserve">, </w:t>
+            </w:r>
+            <w:r>
+              <w:rPr>
+                <w:i/>
+                <w:sz w:val="24"/>
+                <w:lang w:val="en-US"/>
+              </w:rPr>
+              <w:t>edit</w:t>
+            </w:r>
+            <w:r>
+              <w:rPr>
+                <w:sz w:val="24"/>
+                <w:lang w:val="en-US"/>
+              </w:rPr>
+              <w:t xml:space="preserve">, </w:t>
+            </w:r>
+            <w:r>
+              <w:rPr>
+                <w:i/>
+                <w:sz w:val="24"/>
+                <w:lang w:val="en-US"/>
+              </w:rPr>
+              <w:t>add</w:t>
+            </w:r>
+            <w:r>
+              <w:rPr>
+                <w:sz w:val="24"/>
+                <w:lang w:val="en-US"/>
+              </w:rPr>
+              <w:t xml:space="preserve">, </w:t>
+            </w:r>
+            <w:proofErr w:type="spellStart"/>
+            <w:r>
+              <w:rPr>
+                <w:sz w:val="24"/>
+                <w:lang w:val="en-US"/>
+              </w:rPr>
+              <w:t>atau</w:t>
+            </w:r>
+            <w:proofErr w:type="spellEnd"/>
+            <w:r>
+              <w:rPr>
+                <w:sz w:val="24"/>
+                <w:lang w:val="en-US"/>
+              </w:rPr>
+              <w:t xml:space="preserve"> </w:t>
+            </w:r>
+            <w:r>
+              <w:rPr>
+                <w:i/>
+                <w:sz w:val="24"/>
+                <w:lang w:val="en-US"/>
+              </w:rPr>
+              <w:t>delete</w:t>
+            </w:r>
+            <w:r>
+              <w:rPr>
+                <w:sz w:val="24"/>
+                <w:lang w:val="en-US"/>
+              </w:rPr>
+              <w:t>.</w:t>
+            </w:r>
+          </w:p>
           <w:p>
             <w:pPr>
               <w:spacing w:line="360" w:lineRule="auto"/>
@@ -11047,17 +11441,270 @@
           <w:lang w:val="id-ID"/>
         </w:rPr>
       </w:pPr>
-      <w:bookmarkStart w:id="10" w:name="_Toc7225259"/>
+      <w:bookmarkStart w:id="9" w:name="_Toc7225259"/>
       <w:r>
         <w:rPr>
           <w:rFonts w:ascii="Times New Roman" w:hAnsi="Times New Roman"/>
           <w:szCs w:val="24"/>
           <w:lang w:val="id-ID"/>
         </w:rPr>
-        <w:lastRenderedPageBreak/>
         <w:t>Sumber Daya Manusia</w:t>
       </w:r>
-      <w:bookmarkEnd w:id="10"/>
+      <w:bookmarkEnd w:id="9"/>
+    </w:p>
+    <w:p>
+      <w:pPr>
+        <w:ind w:left="576"/>
+        <w:rPr>
+          <w:sz w:val="24"/>
+          <w:lang w:val="en-US"/>
+        </w:rPr>
+      </w:pPr>
+      <w:r>
+        <w:rPr>
+          <w:sz w:val="24"/>
+          <w:lang w:val="id-ID"/>
+        </w:rPr>
+        <w:t xml:space="preserve">Sumber daya manusia yang diperlukan dalam pengujian perangkat lunak ini adalah pengembang dari perangkat lunak sistem </w:t>
+      </w:r>
+      <w:proofErr w:type="spellStart"/>
+      <w:r>
+        <w:rPr>
+          <w:sz w:val="24"/>
+          <w:lang w:val="en-US"/>
+        </w:rPr>
+        <w:t>Policrispy</w:t>
+      </w:r>
+      <w:proofErr w:type="spellEnd"/>
+      <w:r>
+        <w:rPr>
+          <w:sz w:val="24"/>
+          <w:lang w:val="id-ID"/>
+        </w:rPr>
+        <w:t xml:space="preserve"> dimana </w:t>
+      </w:r>
+      <w:proofErr w:type="spellStart"/>
+      <w:r>
+        <w:rPr>
+          <w:sz w:val="24"/>
+          <w:lang w:val="en-US"/>
+        </w:rPr>
+        <w:t>tim</w:t>
+      </w:r>
+      <w:proofErr w:type="spellEnd"/>
+      <w:r>
+        <w:rPr>
+          <w:sz w:val="24"/>
+          <w:lang w:val="en-US"/>
+        </w:rPr>
+        <w:t xml:space="preserve"> </w:t>
+      </w:r>
+      <w:r>
+        <w:rPr>
+          <w:sz w:val="24"/>
+          <w:lang w:val="id-ID"/>
+        </w:rPr>
+        <w:t>pengembang</w:t>
+      </w:r>
+      <w:r>
+        <w:rPr>
+          <w:sz w:val="24"/>
+          <w:lang w:val="en-US"/>
+        </w:rPr>
+        <w:t xml:space="preserve"> </w:t>
+      </w:r>
+      <w:r>
+        <w:rPr>
+          <w:sz w:val="24"/>
+          <w:lang w:val="id-ID"/>
+        </w:rPr>
+        <w:t xml:space="preserve">tersebut </w:t>
+      </w:r>
+      <w:proofErr w:type="spellStart"/>
+      <w:r>
+        <w:rPr>
+          <w:sz w:val="24"/>
+          <w:lang w:val="en-US"/>
+        </w:rPr>
+        <w:t>terbagi</w:t>
+      </w:r>
+      <w:proofErr w:type="spellEnd"/>
+      <w:r>
+        <w:rPr>
+          <w:sz w:val="24"/>
+          <w:lang w:val="en-US"/>
+        </w:rPr>
+        <w:t xml:space="preserve"> </w:t>
+      </w:r>
+      <w:proofErr w:type="spellStart"/>
+      <w:r>
+        <w:rPr>
+          <w:sz w:val="24"/>
+          <w:lang w:val="en-US"/>
+        </w:rPr>
+        <w:t>menjadi</w:t>
+      </w:r>
+      <w:proofErr w:type="spellEnd"/>
+      <w:r>
+        <w:rPr>
+          <w:sz w:val="24"/>
+          <w:lang w:val="en-US"/>
+        </w:rPr>
+        <w:t xml:space="preserve"> </w:t>
+      </w:r>
+      <w:proofErr w:type="spellStart"/>
+      <w:r>
+        <w:rPr>
+          <w:sz w:val="24"/>
+          <w:lang w:val="en-US"/>
+        </w:rPr>
+        <w:t>beberapa</w:t>
+      </w:r>
+      <w:proofErr w:type="spellEnd"/>
+      <w:r>
+        <w:rPr>
+          <w:sz w:val="24"/>
+          <w:lang w:val="en-US"/>
+        </w:rPr>
+        <w:t xml:space="preserve"> </w:t>
+      </w:r>
+      <w:proofErr w:type="spellStart"/>
+      <w:r>
+        <w:rPr>
+          <w:sz w:val="24"/>
+          <w:lang w:val="en-US"/>
+        </w:rPr>
+        <w:t>fokus</w:t>
+      </w:r>
+      <w:proofErr w:type="spellEnd"/>
+      <w:r>
+        <w:rPr>
+          <w:sz w:val="24"/>
+          <w:lang w:val="en-US"/>
+        </w:rPr>
+        <w:t xml:space="preserve">, </w:t>
+      </w:r>
+      <w:proofErr w:type="spellStart"/>
+      <w:r>
+        <w:rPr>
+          <w:sz w:val="24"/>
+          <w:lang w:val="en-US"/>
+        </w:rPr>
+        <w:t>untuk</w:t>
+      </w:r>
+      <w:proofErr w:type="spellEnd"/>
+      <w:r>
+        <w:rPr>
+          <w:sz w:val="24"/>
+          <w:lang w:val="en-US"/>
+        </w:rPr>
+        <w:t xml:space="preserve"> </w:t>
+      </w:r>
+      <w:proofErr w:type="spellStart"/>
+      <w:r>
+        <w:rPr>
+          <w:sz w:val="24"/>
+          <w:lang w:val="en-US"/>
+        </w:rPr>
+        <w:t>itu</w:t>
+      </w:r>
+      <w:proofErr w:type="spellEnd"/>
+      <w:r>
+        <w:rPr>
+          <w:sz w:val="24"/>
+          <w:lang w:val="en-US"/>
+        </w:rPr>
+        <w:t xml:space="preserve"> </w:t>
+      </w:r>
+      <w:proofErr w:type="spellStart"/>
+      <w:r>
+        <w:rPr>
+          <w:sz w:val="24"/>
+          <w:lang w:val="en-US"/>
+        </w:rPr>
+        <w:t>tim</w:t>
+      </w:r>
+      <w:proofErr w:type="spellEnd"/>
+      <w:r>
+        <w:rPr>
+          <w:sz w:val="24"/>
+          <w:lang w:val="en-US"/>
+        </w:rPr>
+        <w:t xml:space="preserve"> </w:t>
+      </w:r>
+      <w:proofErr w:type="spellStart"/>
+      <w:r>
+        <w:rPr>
+          <w:sz w:val="24"/>
+          <w:lang w:val="en-US"/>
+        </w:rPr>
+        <w:t>sumber</w:t>
+      </w:r>
+      <w:proofErr w:type="spellEnd"/>
+      <w:r>
+        <w:rPr>
+          <w:sz w:val="24"/>
+          <w:lang w:val="en-US"/>
+        </w:rPr>
+        <w:t xml:space="preserve"> </w:t>
+      </w:r>
+      <w:proofErr w:type="spellStart"/>
+      <w:r>
+        <w:rPr>
+          <w:sz w:val="24"/>
+          <w:lang w:val="en-US"/>
+        </w:rPr>
+        <w:t>daya</w:t>
+      </w:r>
+      <w:proofErr w:type="spellEnd"/>
+      <w:r>
+        <w:rPr>
+          <w:sz w:val="24"/>
+          <w:lang w:val="en-US"/>
+        </w:rPr>
+        <w:t xml:space="preserve"> </w:t>
+      </w:r>
+      <w:proofErr w:type="spellStart"/>
+      <w:r>
+        <w:rPr>
+          <w:sz w:val="24"/>
+          <w:lang w:val="en-US"/>
+        </w:rPr>
+        <w:t>kamu</w:t>
+      </w:r>
+      <w:proofErr w:type="spellEnd"/>
+      <w:r>
+        <w:rPr>
+          <w:sz w:val="24"/>
+          <w:lang w:val="en-US"/>
+        </w:rPr>
+        <w:t xml:space="preserve"> </w:t>
+      </w:r>
+      <w:proofErr w:type="spellStart"/>
+      <w:r>
+        <w:rPr>
+          <w:sz w:val="24"/>
+          <w:lang w:val="en-US"/>
+        </w:rPr>
+        <w:t>diantaranya</w:t>
+      </w:r>
+      <w:proofErr w:type="spellEnd"/>
+      <w:r>
+        <w:rPr>
+          <w:sz w:val="24"/>
+          <w:lang w:val="en-US"/>
+        </w:rPr>
+        <w:t>:</w:t>
+      </w:r>
+    </w:p>
+    <w:p>
+      <w:pPr>
+        <w:ind w:left="420"/>
+        <w:rPr>
+          <w:sz w:val="24"/>
+          <w:lang w:val="en-US"/>
+        </w:rPr>
+      </w:pPr>
     </w:p>
     <w:p>
       <w:pPr>
@@ -11074,22 +11721,14 @@
           <w:lang w:val="en-US"/>
         </w:rPr>
       </w:pPr>
+      <w:proofErr w:type="spellStart"/>
       <w:r>
         <w:rPr>
           <w:sz w:val="24"/>
           <w:szCs w:val="24"/>
           <w:lang w:val="en-US"/>
         </w:rPr>
-        <w:t xml:space="preserve">Tim </w:t>
-      </w:r>
-      <w:proofErr w:type="spellStart"/>
-      <w:r>
-        <w:rPr>
-          <w:sz w:val="24"/>
-          <w:szCs w:val="24"/>
-          <w:lang w:val="en-US"/>
-        </w:rPr>
-        <w:t>pengembang</w:t>
+        <w:t>Tim pengembang</w:t>
       </w:r>
       <w:proofErr w:type="spellEnd"/>
       <w:r>
@@ -11167,6 +11806,98 @@
     </w:p>
     <w:p>
       <w:pPr>
+        <w:pStyle w:val="ListParagraph"/>
+        <w:numPr>
+          <w:ilvl w:val="0"/>
+          <w:numId w:val="6"/>
+        </w:numPr>
+        <w:spacing w:line="360" w:lineRule="auto"/>
+        <w:jc w:val="both"/>
+        <w:rPr>
+          <w:sz w:val="24"/>
+          <w:szCs w:val="24"/>
+          <w:lang w:val="en-US"/>
+        </w:rPr>
+      </w:pPr>
+      <w:r>
+        <w:rPr>
+          <w:i/>
+          <w:sz w:val="24"/>
+          <w:szCs w:val="24"/>
+          <w:lang w:val="en-US"/>
+        </w:rPr>
+        <w:t xml:space="preserve">Application Designer </w:t>
+      </w:r>
+      <w:r>
+        <w:rPr>
+          <w:sz w:val="24"/>
+          <w:szCs w:val="24"/>
+          <w:lang w:val="en-US"/>
+        </w:rPr>
+        <w:t xml:space="preserve">dan </w:t>
+      </w:r>
+      <w:r>
+        <w:rPr>
+          <w:i/>
+          <w:sz w:val="24"/>
+          <w:szCs w:val="24"/>
+          <w:lang w:val="en-US"/>
+        </w:rPr>
+        <w:t>Tester</w:t>
+      </w:r>
+    </w:p>
+    <w:p>
+      <w:pPr>
+        <w:pStyle w:val="ListParagraph"/>
+        <w:numPr>
+          <w:ilvl w:val="0"/>
+          <w:numId w:val="6"/>
+        </w:numPr>
+        <w:spacing w:line="360" w:lineRule="auto"/>
+        <w:jc w:val="both"/>
+        <w:rPr>
+          <w:sz w:val="24"/>
+          <w:szCs w:val="24"/>
+          <w:lang w:val="en-US"/>
+        </w:rPr>
+      </w:pPr>
+      <w:r>
+        <w:rPr>
+          <w:i/>
+          <w:sz w:val="24"/>
+          <w:szCs w:val="24"/>
+          <w:lang w:val="en-US"/>
+        </w:rPr>
+        <w:t>Programmer</w:t>
+      </w:r>
+    </w:p>
+    <w:p>
+      <w:pPr>
+        <w:pStyle w:val="ListParagraph"/>
+        <w:numPr>
+          <w:ilvl w:val="0"/>
+          <w:numId w:val="6"/>
+        </w:numPr>
+        <w:spacing w:line="360" w:lineRule="auto"/>
+        <w:jc w:val="both"/>
+        <w:rPr>
+          <w:sz w:val="24"/>
+          <w:szCs w:val="24"/>
+          <w:lang w:val="en-US"/>
+        </w:rPr>
+      </w:pPr>
+      <w:r>
+        <w:rPr>
+          <w:i/>
+          <w:sz w:val="24"/>
+          <w:szCs w:val="24"/>
+          <w:lang w:val="en-US"/>
+        </w:rPr>
+        <w:t xml:space="preserve">Application Interface Mock-up </w:t>
+      </w:r>
+    </w:p>
+    <w:p>
+      <w:pPr>
         <w:pStyle w:val="Heading2"/>
         <w:rPr>
           <w:rFonts w:ascii="Times New Roman" w:hAnsi="Times New Roman"/>
@@ -11174,7 +11905,7 @@
           <w:lang w:val="id-ID"/>
         </w:rPr>
       </w:pPr>
-      <w:bookmarkStart w:id="11" w:name="_Toc7225260"/>
+      <w:bookmarkStart w:id="10" w:name="_Toc7225260"/>
       <w:proofErr w:type="spellStart"/>
       <w:r>
         <w:rPr>
@@ -11199,7 +11930,7 @@
         </w:rPr>
         <w:t>Metode Pengujian</w:t>
       </w:r>
-      <w:bookmarkEnd w:id="11"/>
+      <w:bookmarkEnd w:id="10"/>
       <w:r>
         <w:rPr>
           <w:rFonts w:ascii="Times New Roman" w:hAnsi="Times New Roman"/>
@@ -11207,6 +11938,639 @@
           <w:lang w:val="id-ID"/>
         </w:rPr>
         <w:t xml:space="preserve"> </w:t>
+      </w:r>
+    </w:p>
+    <w:p>
+      <w:pPr>
+        <w:spacing w:line="360" w:lineRule="auto"/>
+        <w:ind w:left="576"/>
+        <w:jc w:val="both"/>
+        <w:rPr>
+          <w:sz w:val="24"/>
+          <w:szCs w:val="24"/>
+          <w:lang w:val="en-US"/>
+        </w:rPr>
+      </w:pPr>
+      <w:proofErr w:type="spellStart"/>
+      <w:r>
+        <w:rPr>
+          <w:sz w:val="24"/>
+          <w:szCs w:val="24"/>
+          <w:lang w:val="en-US"/>
+        </w:rPr>
+        <w:t>Dalam</w:t>
+      </w:r>
+      <w:proofErr w:type="spellEnd"/>
+      <w:r>
+        <w:rPr>
+          <w:sz w:val="24"/>
+          <w:szCs w:val="24"/>
+          <w:lang w:val="en-US"/>
+        </w:rPr>
+        <w:t xml:space="preserve"> </w:t>
+      </w:r>
+      <w:proofErr w:type="spellStart"/>
+      <w:r>
+        <w:rPr>
+          <w:sz w:val="24"/>
+          <w:szCs w:val="24"/>
+          <w:lang w:val="en-US"/>
+        </w:rPr>
+        <w:t>menguji</w:t>
+      </w:r>
+      <w:proofErr w:type="spellEnd"/>
+      <w:r>
+        <w:rPr>
+          <w:sz w:val="24"/>
+          <w:szCs w:val="24"/>
+          <w:lang w:val="en-US"/>
+        </w:rPr>
+        <w:t xml:space="preserve"> </w:t>
+      </w:r>
+      <w:proofErr w:type="spellStart"/>
+      <w:r>
+        <w:rPr>
+          <w:sz w:val="24"/>
+          <w:szCs w:val="24"/>
+          <w:lang w:val="en-US"/>
+        </w:rPr>
+        <w:t>perangkat</w:t>
+      </w:r>
+      <w:proofErr w:type="spellEnd"/>
+      <w:r>
+        <w:rPr>
+          <w:sz w:val="24"/>
+          <w:szCs w:val="24"/>
+          <w:lang w:val="en-US"/>
+        </w:rPr>
+        <w:t xml:space="preserve"> </w:t>
+      </w:r>
+      <w:proofErr w:type="spellStart"/>
+      <w:r>
+        <w:rPr>
+          <w:sz w:val="24"/>
+          <w:szCs w:val="24"/>
+          <w:lang w:val="en-US"/>
+        </w:rPr>
+        <w:t>lunak</w:t>
+      </w:r>
+      <w:proofErr w:type="spellEnd"/>
+      <w:r>
+        <w:rPr>
+          <w:sz w:val="24"/>
+          <w:szCs w:val="24"/>
+          <w:lang w:val="en-US"/>
+        </w:rPr>
+        <w:t xml:space="preserve"> </w:t>
+      </w:r>
+      <w:proofErr w:type="spellStart"/>
+      <w:r>
+        <w:rPr>
+          <w:sz w:val="24"/>
+          <w:szCs w:val="24"/>
+          <w:lang w:val="en-US"/>
+        </w:rPr>
+        <w:t>ini</w:t>
+      </w:r>
+      <w:proofErr w:type="spellEnd"/>
+      <w:r>
+        <w:rPr>
+          <w:sz w:val="24"/>
+          <w:szCs w:val="24"/>
+          <w:lang w:val="en-US"/>
+        </w:rPr>
+        <w:t xml:space="preserve"> </w:t>
+      </w:r>
+      <w:proofErr w:type="spellStart"/>
+      <w:r>
+        <w:rPr>
+          <w:sz w:val="24"/>
+          <w:szCs w:val="24"/>
+          <w:lang w:val="en-US"/>
+        </w:rPr>
+        <w:t>dengan</w:t>
+      </w:r>
+      <w:proofErr w:type="spellEnd"/>
+      <w:r>
+        <w:rPr>
+          <w:sz w:val="24"/>
+          <w:szCs w:val="24"/>
+          <w:lang w:val="en-US"/>
+        </w:rPr>
+        <w:t xml:space="preserve"> </w:t>
+      </w:r>
+      <w:proofErr w:type="spellStart"/>
+      <w:r>
+        <w:rPr>
+          <w:sz w:val="24"/>
+          <w:szCs w:val="24"/>
+          <w:lang w:val="en-US"/>
+        </w:rPr>
+        <w:t>menggunakan</w:t>
+      </w:r>
+      <w:proofErr w:type="spellEnd"/>
+      <w:r>
+        <w:rPr>
+          <w:sz w:val="24"/>
+          <w:szCs w:val="24"/>
+          <w:lang w:val="en-US"/>
+        </w:rPr>
+        <w:t xml:space="preserve"> </w:t>
+      </w:r>
+      <w:proofErr w:type="spellStart"/>
+      <w:r>
+        <w:rPr>
+          <w:sz w:val="24"/>
+          <w:szCs w:val="24"/>
+          <w:lang w:val="en-US"/>
+        </w:rPr>
+        <w:t>strategi</w:t>
+      </w:r>
+      <w:proofErr w:type="spellEnd"/>
+      <w:r>
+        <w:rPr>
+          <w:sz w:val="24"/>
+          <w:szCs w:val="24"/>
+          <w:lang w:val="en-US"/>
+        </w:rPr>
+        <w:t xml:space="preserve"> </w:t>
+      </w:r>
+      <w:proofErr w:type="spellStart"/>
+      <w:r>
+        <w:rPr>
+          <w:sz w:val="24"/>
+          <w:szCs w:val="24"/>
+          <w:lang w:val="en-US"/>
+        </w:rPr>
+        <w:t>yaitu</w:t>
+      </w:r>
+      <w:proofErr w:type="spellEnd"/>
+      <w:r>
+        <w:rPr>
+          <w:sz w:val="24"/>
+          <w:szCs w:val="24"/>
+          <w:lang w:val="en-US"/>
+        </w:rPr>
+        <w:t xml:space="preserve"> </w:t>
+      </w:r>
+      <w:proofErr w:type="spellStart"/>
+      <w:r>
+        <w:rPr>
+          <w:sz w:val="24"/>
+          <w:szCs w:val="24"/>
+          <w:lang w:val="en-US"/>
+        </w:rPr>
+        <w:t>menguji</w:t>
+      </w:r>
+      <w:proofErr w:type="spellEnd"/>
+      <w:r>
+        <w:rPr>
+          <w:sz w:val="24"/>
+          <w:szCs w:val="24"/>
+          <w:lang w:val="en-US"/>
+        </w:rPr>
+        <w:t xml:space="preserve"> </w:t>
+      </w:r>
+      <w:proofErr w:type="spellStart"/>
+      <w:r>
+        <w:rPr>
+          <w:sz w:val="24"/>
+          <w:szCs w:val="24"/>
+          <w:lang w:val="en-US"/>
+        </w:rPr>
+        <w:t>setiap</w:t>
+      </w:r>
+      <w:proofErr w:type="spellEnd"/>
+      <w:r>
+        <w:rPr>
+          <w:sz w:val="24"/>
+          <w:szCs w:val="24"/>
+          <w:lang w:val="en-US"/>
+        </w:rPr>
+        <w:t xml:space="preserve"> </w:t>
+      </w:r>
+      <w:proofErr w:type="spellStart"/>
+      <w:r>
+        <w:rPr>
+          <w:sz w:val="24"/>
+          <w:szCs w:val="24"/>
+          <w:lang w:val="en-US"/>
+        </w:rPr>
+        <w:t>komponen-komponen</w:t>
+      </w:r>
+      <w:proofErr w:type="spellEnd"/>
+      <w:r>
+        <w:rPr>
+          <w:sz w:val="24"/>
+          <w:szCs w:val="24"/>
+          <w:lang w:val="en-US"/>
+        </w:rPr>
+        <w:t xml:space="preserve"> </w:t>
+      </w:r>
+      <w:proofErr w:type="spellStart"/>
+      <w:r>
+        <w:rPr>
+          <w:sz w:val="24"/>
+          <w:szCs w:val="24"/>
+          <w:lang w:val="en-US"/>
+        </w:rPr>
+        <w:t>mulai</w:t>
+      </w:r>
+      <w:proofErr w:type="spellEnd"/>
+      <w:r>
+        <w:rPr>
+          <w:sz w:val="24"/>
+          <w:szCs w:val="24"/>
+          <w:lang w:val="en-US"/>
+        </w:rPr>
+        <w:t xml:space="preserve"> </w:t>
+      </w:r>
+      <w:proofErr w:type="spellStart"/>
+      <w:r>
+        <w:rPr>
+          <w:sz w:val="24"/>
+          <w:szCs w:val="24"/>
+          <w:lang w:val="en-US"/>
+        </w:rPr>
+        <w:t>dari</w:t>
+      </w:r>
+      <w:proofErr w:type="spellEnd"/>
+      <w:r>
+        <w:rPr>
+          <w:sz w:val="24"/>
+          <w:szCs w:val="24"/>
+          <w:lang w:val="en-US"/>
+        </w:rPr>
+        <w:t xml:space="preserve"> </w:t>
+      </w:r>
+      <w:proofErr w:type="spellStart"/>
+      <w:r>
+        <w:rPr>
+          <w:sz w:val="24"/>
+          <w:szCs w:val="24"/>
+          <w:lang w:val="en-US"/>
+        </w:rPr>
+        <w:t>terkecil</w:t>
+      </w:r>
+      <w:proofErr w:type="spellEnd"/>
+      <w:r>
+        <w:rPr>
+          <w:sz w:val="24"/>
+          <w:szCs w:val="24"/>
+          <w:lang w:val="en-US"/>
+        </w:rPr>
+        <w:t xml:space="preserve"> </w:t>
+      </w:r>
+      <w:proofErr w:type="spellStart"/>
+      <w:r>
+        <w:rPr>
+          <w:sz w:val="24"/>
+          <w:szCs w:val="24"/>
+          <w:lang w:val="en-US"/>
+        </w:rPr>
+        <w:t>hingga</w:t>
+      </w:r>
+      <w:proofErr w:type="spellEnd"/>
+      <w:r>
+        <w:rPr>
+          <w:sz w:val="24"/>
+          <w:szCs w:val="24"/>
+          <w:lang w:val="en-US"/>
+        </w:rPr>
+        <w:t xml:space="preserve"> </w:t>
+      </w:r>
+      <w:proofErr w:type="spellStart"/>
+      <w:r>
+        <w:rPr>
+          <w:sz w:val="24"/>
+          <w:szCs w:val="24"/>
+          <w:lang w:val="en-US"/>
+        </w:rPr>
+        <w:t>terbesar</w:t>
+      </w:r>
+      <w:proofErr w:type="spellEnd"/>
+      <w:r>
+        <w:rPr>
+          <w:sz w:val="24"/>
+          <w:szCs w:val="24"/>
+          <w:lang w:val="en-US"/>
+        </w:rPr>
+        <w:t xml:space="preserve">. </w:t>
+      </w:r>
+      <w:proofErr w:type="spellStart"/>
+      <w:r>
+        <w:rPr>
+          <w:sz w:val="24"/>
+          <w:szCs w:val="24"/>
+          <w:lang w:val="en-US"/>
+        </w:rPr>
+        <w:t>Maka</w:t>
+      </w:r>
+      <w:proofErr w:type="spellEnd"/>
+      <w:r>
+        <w:rPr>
+          <w:sz w:val="24"/>
+          <w:szCs w:val="24"/>
+          <w:lang w:val="en-US"/>
+        </w:rPr>
+        <w:t xml:space="preserve"> </w:t>
+      </w:r>
+      <w:proofErr w:type="spellStart"/>
+      <w:r>
+        <w:rPr>
+          <w:sz w:val="24"/>
+          <w:szCs w:val="24"/>
+          <w:lang w:val="en-US"/>
+        </w:rPr>
+        <w:t>dengan</w:t>
+      </w:r>
+      <w:proofErr w:type="spellEnd"/>
+      <w:r>
+        <w:rPr>
+          <w:sz w:val="24"/>
+          <w:szCs w:val="24"/>
+          <w:lang w:val="en-US"/>
+        </w:rPr>
+        <w:t xml:space="preserve"> </w:t>
+      </w:r>
+      <w:proofErr w:type="spellStart"/>
+      <w:r>
+        <w:rPr>
+          <w:sz w:val="24"/>
+          <w:szCs w:val="24"/>
+          <w:lang w:val="en-US"/>
+        </w:rPr>
+        <w:t>menggunakan</w:t>
+      </w:r>
+      <w:proofErr w:type="spellEnd"/>
+      <w:r>
+        <w:rPr>
+          <w:sz w:val="24"/>
+          <w:szCs w:val="24"/>
+          <w:lang w:val="en-US"/>
+        </w:rPr>
+        <w:t xml:space="preserve"> </w:t>
+      </w:r>
+      <w:proofErr w:type="spellStart"/>
+      <w:r>
+        <w:rPr>
+          <w:sz w:val="24"/>
+          <w:szCs w:val="24"/>
+          <w:lang w:val="en-US"/>
+        </w:rPr>
+        <w:t>metode</w:t>
+      </w:r>
+      <w:proofErr w:type="spellEnd"/>
+      <w:r>
+        <w:rPr>
+          <w:sz w:val="24"/>
+          <w:szCs w:val="24"/>
+          <w:lang w:val="en-US"/>
+        </w:rPr>
+        <w:t xml:space="preserve"> </w:t>
+      </w:r>
+      <w:r>
+        <w:rPr>
+          <w:i/>
+          <w:sz w:val="24"/>
+          <w:szCs w:val="24"/>
+          <w:lang w:val="en-US"/>
+        </w:rPr>
+        <w:t>integration testing</w:t>
+      </w:r>
+      <w:r>
+        <w:rPr>
+          <w:sz w:val="24"/>
+          <w:szCs w:val="24"/>
+          <w:lang w:val="en-US"/>
+        </w:rPr>
+        <w:t xml:space="preserve"> </w:t>
+      </w:r>
+      <w:proofErr w:type="spellStart"/>
+      <w:r>
+        <w:rPr>
+          <w:sz w:val="24"/>
+          <w:szCs w:val="24"/>
+          <w:lang w:val="en-US"/>
+        </w:rPr>
+        <w:t>berdasarkan</w:t>
+      </w:r>
+      <w:proofErr w:type="spellEnd"/>
+      <w:r>
+        <w:rPr>
+          <w:sz w:val="24"/>
+          <w:szCs w:val="24"/>
+          <w:lang w:val="en-US"/>
+        </w:rPr>
+        <w:t xml:space="preserve"> </w:t>
+      </w:r>
+      <w:proofErr w:type="spellStart"/>
+      <w:r>
+        <w:rPr>
+          <w:sz w:val="24"/>
+          <w:szCs w:val="24"/>
+          <w:lang w:val="en-US"/>
+        </w:rPr>
+        <w:t>pengujian</w:t>
+      </w:r>
+      <w:proofErr w:type="spellEnd"/>
+      <w:r>
+        <w:rPr>
+          <w:sz w:val="24"/>
+          <w:szCs w:val="24"/>
+          <w:lang w:val="en-US"/>
+        </w:rPr>
+        <w:t xml:space="preserve"> </w:t>
+      </w:r>
+      <w:r>
+        <w:rPr>
+          <w:b/>
+          <w:i/>
+          <w:sz w:val="24"/>
+          <w:szCs w:val="24"/>
+          <w:lang w:val="en-US"/>
+        </w:rPr>
+        <w:t>b</w:t>
+      </w:r>
+      <w:r>
+        <w:rPr>
+          <w:b/>
+          <w:i/>
+          <w:sz w:val="24"/>
+          <w:szCs w:val="24"/>
+          <w:lang w:val="en-US"/>
+        </w:rPr>
+        <w:t>lack box</w:t>
+      </w:r>
+      <w:r>
+        <w:rPr>
+          <w:sz w:val="24"/>
+          <w:szCs w:val="24"/>
+          <w:lang w:val="en-US"/>
+        </w:rPr>
+        <w:t xml:space="preserve"> </w:t>
+      </w:r>
+      <w:proofErr w:type="spellStart"/>
+      <w:r>
+        <w:rPr>
+          <w:sz w:val="24"/>
+          <w:szCs w:val="24"/>
+          <w:lang w:val="en-US"/>
+        </w:rPr>
+        <w:t>ini</w:t>
+      </w:r>
+      <w:proofErr w:type="spellEnd"/>
+      <w:r>
+        <w:rPr>
+          <w:sz w:val="24"/>
+          <w:szCs w:val="24"/>
+          <w:lang w:val="en-US"/>
+        </w:rPr>
+        <w:t xml:space="preserve"> kami </w:t>
+      </w:r>
+      <w:proofErr w:type="spellStart"/>
+      <w:r>
+        <w:rPr>
+          <w:sz w:val="24"/>
+          <w:szCs w:val="24"/>
+          <w:lang w:val="en-US"/>
+        </w:rPr>
+        <w:t>akan</w:t>
+      </w:r>
+      <w:proofErr w:type="spellEnd"/>
+      <w:r>
+        <w:rPr>
+          <w:sz w:val="24"/>
+          <w:szCs w:val="24"/>
+          <w:lang w:val="en-US"/>
+        </w:rPr>
+        <w:t xml:space="preserve"> </w:t>
+      </w:r>
+      <w:proofErr w:type="spellStart"/>
+      <w:r>
+        <w:rPr>
+          <w:sz w:val="24"/>
+          <w:szCs w:val="24"/>
+          <w:lang w:val="en-US"/>
+        </w:rPr>
+        <w:t>menguji</w:t>
+      </w:r>
+      <w:proofErr w:type="spellEnd"/>
+      <w:r>
+        <w:rPr>
+          <w:sz w:val="24"/>
+          <w:szCs w:val="24"/>
+          <w:lang w:val="en-US"/>
+        </w:rPr>
+        <w:t xml:space="preserve"> </w:t>
+      </w:r>
+      <w:proofErr w:type="spellStart"/>
+      <w:r>
+        <w:rPr>
+          <w:sz w:val="24"/>
+          <w:szCs w:val="24"/>
+          <w:lang w:val="en-US"/>
+        </w:rPr>
+        <w:t>seluruh</w:t>
+      </w:r>
+      <w:proofErr w:type="spellEnd"/>
+      <w:r>
+        <w:rPr>
+          <w:sz w:val="24"/>
+          <w:szCs w:val="24"/>
+          <w:lang w:val="en-US"/>
+        </w:rPr>
+        <w:t xml:space="preserve"> </w:t>
+      </w:r>
+      <w:proofErr w:type="spellStart"/>
+      <w:r>
+        <w:rPr>
+          <w:sz w:val="24"/>
+          <w:szCs w:val="24"/>
+          <w:lang w:val="en-US"/>
+        </w:rPr>
+        <w:t>persyaratan</w:t>
+      </w:r>
+      <w:proofErr w:type="spellEnd"/>
+      <w:r>
+        <w:rPr>
+          <w:sz w:val="24"/>
+          <w:szCs w:val="24"/>
+          <w:lang w:val="en-US"/>
+        </w:rPr>
+        <w:t xml:space="preserve"> </w:t>
+      </w:r>
+      <w:proofErr w:type="spellStart"/>
+      <w:r>
+        <w:rPr>
+          <w:sz w:val="24"/>
+          <w:szCs w:val="24"/>
+          <w:lang w:val="en-US"/>
+        </w:rPr>
+        <w:t>fungsional</w:t>
+      </w:r>
+      <w:proofErr w:type="spellEnd"/>
+      <w:r>
+        <w:rPr>
+          <w:sz w:val="24"/>
+          <w:szCs w:val="24"/>
+          <w:lang w:val="en-US"/>
+        </w:rPr>
+        <w:t xml:space="preserve"> pada </w:t>
+      </w:r>
+      <w:proofErr w:type="spellStart"/>
+      <w:r>
+        <w:rPr>
+          <w:sz w:val="24"/>
+          <w:szCs w:val="24"/>
+          <w:lang w:val="en-US"/>
+        </w:rPr>
+        <w:t>perangkat</w:t>
+      </w:r>
+      <w:proofErr w:type="spellEnd"/>
+      <w:r>
+        <w:rPr>
+          <w:sz w:val="24"/>
+          <w:szCs w:val="24"/>
+          <w:lang w:val="en-US"/>
+        </w:rPr>
+        <w:t xml:space="preserve"> </w:t>
+      </w:r>
+      <w:proofErr w:type="spellStart"/>
+      <w:r>
+        <w:rPr>
+          <w:sz w:val="24"/>
+          <w:szCs w:val="24"/>
+          <w:lang w:val="en-US"/>
+        </w:rPr>
+        <w:t>lunak</w:t>
+      </w:r>
+      <w:proofErr w:type="spellEnd"/>
+      <w:r>
+        <w:rPr>
+          <w:sz w:val="24"/>
+          <w:szCs w:val="24"/>
+          <w:lang w:val="en-US"/>
+        </w:rPr>
+        <w:t xml:space="preserve"> </w:t>
+      </w:r>
+      <w:proofErr w:type="spellStart"/>
+      <w:r>
+        <w:rPr>
+          <w:sz w:val="24"/>
+          <w:szCs w:val="24"/>
+          <w:lang w:val="en-US"/>
+        </w:rPr>
+        <w:t>ini</w:t>
+      </w:r>
+      <w:proofErr w:type="spellEnd"/>
+      <w:r>
+        <w:rPr>
+          <w:sz w:val="24"/>
+          <w:szCs w:val="24"/>
+          <w:lang w:val="en-US"/>
+        </w:rPr>
+        <w:t>.</w:t>
       </w:r>
     </w:p>
     <w:p>
@@ -11220,576 +12584,6 @@
           <w:lang w:val="en-US"/>
         </w:rPr>
       </w:pPr>
-      <w:proofErr w:type="spellStart"/>
-      <w:r>
-        <w:rPr>
-          <w:sz w:val="24"/>
-          <w:szCs w:val="24"/>
-          <w:lang w:val="en-US"/>
-        </w:rPr>
-        <w:t>Dalam</w:t>
-      </w:r>
-      <w:proofErr w:type="spellEnd"/>
-      <w:r>
-        <w:rPr>
-          <w:sz w:val="24"/>
-          <w:szCs w:val="24"/>
-          <w:lang w:val="en-US"/>
-        </w:rPr>
-        <w:t xml:space="preserve"> </w:t>
-      </w:r>
-      <w:proofErr w:type="spellStart"/>
-      <w:r>
-        <w:rPr>
-          <w:sz w:val="24"/>
-          <w:szCs w:val="24"/>
-          <w:lang w:val="en-US"/>
-        </w:rPr>
-        <w:t>menguji</w:t>
-      </w:r>
-      <w:proofErr w:type="spellEnd"/>
-      <w:r>
-        <w:rPr>
-          <w:sz w:val="24"/>
-          <w:szCs w:val="24"/>
-          <w:lang w:val="en-US"/>
-        </w:rPr>
-        <w:t xml:space="preserve"> </w:t>
-      </w:r>
-      <w:proofErr w:type="spellStart"/>
-      <w:r>
-        <w:rPr>
-          <w:sz w:val="24"/>
-          <w:szCs w:val="24"/>
-          <w:lang w:val="en-US"/>
-        </w:rPr>
-        <w:t>perangkat</w:t>
-      </w:r>
-      <w:proofErr w:type="spellEnd"/>
-      <w:r>
-        <w:rPr>
-          <w:sz w:val="24"/>
-          <w:szCs w:val="24"/>
-          <w:lang w:val="en-US"/>
-        </w:rPr>
-        <w:t xml:space="preserve"> </w:t>
-      </w:r>
-      <w:proofErr w:type="spellStart"/>
-      <w:r>
-        <w:rPr>
-          <w:sz w:val="24"/>
-          <w:szCs w:val="24"/>
-          <w:lang w:val="en-US"/>
-        </w:rPr>
-        <w:t>lunak</w:t>
-      </w:r>
-      <w:proofErr w:type="spellEnd"/>
-      <w:r>
-        <w:rPr>
-          <w:sz w:val="24"/>
-          <w:szCs w:val="24"/>
-          <w:lang w:val="en-US"/>
-        </w:rPr>
-        <w:t xml:space="preserve"> </w:t>
-      </w:r>
-      <w:proofErr w:type="spellStart"/>
-      <w:r>
-        <w:rPr>
-          <w:sz w:val="24"/>
-          <w:szCs w:val="24"/>
-          <w:lang w:val="en-US"/>
-        </w:rPr>
-        <w:t>ini</w:t>
-      </w:r>
-      <w:proofErr w:type="spellEnd"/>
-      <w:r>
-        <w:rPr>
-          <w:sz w:val="24"/>
-          <w:szCs w:val="24"/>
-          <w:lang w:val="en-US"/>
-        </w:rPr>
-        <w:t xml:space="preserve"> </w:t>
-      </w:r>
-      <w:proofErr w:type="spellStart"/>
-      <w:r>
-        <w:rPr>
-          <w:sz w:val="24"/>
-          <w:szCs w:val="24"/>
-          <w:lang w:val="en-US"/>
-        </w:rPr>
-        <w:t>dengan</w:t>
-      </w:r>
-      <w:proofErr w:type="spellEnd"/>
-      <w:r>
-        <w:rPr>
-          <w:sz w:val="24"/>
-          <w:szCs w:val="24"/>
-          <w:lang w:val="en-US"/>
-        </w:rPr>
-        <w:t xml:space="preserve"> </w:t>
-      </w:r>
-      <w:proofErr w:type="spellStart"/>
-      <w:r>
-        <w:rPr>
-          <w:sz w:val="24"/>
-          <w:szCs w:val="24"/>
-          <w:lang w:val="en-US"/>
-        </w:rPr>
-        <w:t>menggunakan</w:t>
-      </w:r>
-      <w:proofErr w:type="spellEnd"/>
-      <w:r>
-        <w:rPr>
-          <w:sz w:val="24"/>
-          <w:szCs w:val="24"/>
-          <w:lang w:val="en-US"/>
-        </w:rPr>
-        <w:t xml:space="preserve"> </w:t>
-      </w:r>
-      <w:proofErr w:type="spellStart"/>
-      <w:r>
-        <w:rPr>
-          <w:sz w:val="24"/>
-          <w:szCs w:val="24"/>
-          <w:lang w:val="en-US"/>
-        </w:rPr>
-        <w:t>strategi</w:t>
-      </w:r>
-      <w:proofErr w:type="spellEnd"/>
-      <w:r>
-        <w:rPr>
-          <w:sz w:val="24"/>
-          <w:szCs w:val="24"/>
-          <w:lang w:val="en-US"/>
-        </w:rPr>
-        <w:t xml:space="preserve"> </w:t>
-      </w:r>
-      <w:proofErr w:type="spellStart"/>
-      <w:r>
-        <w:rPr>
-          <w:sz w:val="24"/>
-          <w:szCs w:val="24"/>
-          <w:lang w:val="en-US"/>
-        </w:rPr>
-        <w:t>yaitu</w:t>
-      </w:r>
-      <w:proofErr w:type="spellEnd"/>
-      <w:r>
-        <w:rPr>
-          <w:sz w:val="24"/>
-          <w:szCs w:val="24"/>
-          <w:lang w:val="en-US"/>
-        </w:rPr>
-        <w:t xml:space="preserve"> </w:t>
-      </w:r>
-      <w:proofErr w:type="spellStart"/>
-      <w:r>
-        <w:rPr>
-          <w:sz w:val="24"/>
-          <w:szCs w:val="24"/>
-          <w:lang w:val="en-US"/>
-        </w:rPr>
-        <w:t>menguji</w:t>
-      </w:r>
-      <w:proofErr w:type="spellEnd"/>
-      <w:r>
-        <w:rPr>
-          <w:sz w:val="24"/>
-          <w:szCs w:val="24"/>
-          <w:lang w:val="en-US"/>
-        </w:rPr>
-        <w:t xml:space="preserve"> </w:t>
-      </w:r>
-      <w:proofErr w:type="spellStart"/>
-      <w:r>
-        <w:rPr>
-          <w:sz w:val="24"/>
-          <w:szCs w:val="24"/>
-          <w:lang w:val="en-US"/>
-        </w:rPr>
-        <w:t>setiap</w:t>
-      </w:r>
-      <w:proofErr w:type="spellEnd"/>
-      <w:r>
-        <w:rPr>
-          <w:sz w:val="24"/>
-          <w:szCs w:val="24"/>
-          <w:lang w:val="en-US"/>
-        </w:rPr>
-        <w:t xml:space="preserve"> </w:t>
-      </w:r>
-      <w:proofErr w:type="spellStart"/>
-      <w:r>
-        <w:rPr>
-          <w:sz w:val="24"/>
-          <w:szCs w:val="24"/>
-          <w:lang w:val="en-US"/>
-        </w:rPr>
-        <w:t>komponen-komponen</w:t>
-      </w:r>
-      <w:proofErr w:type="spellEnd"/>
-      <w:r>
-        <w:rPr>
-          <w:sz w:val="24"/>
-          <w:szCs w:val="24"/>
-          <w:lang w:val="en-US"/>
-        </w:rPr>
-        <w:t xml:space="preserve"> </w:t>
-      </w:r>
-      <w:proofErr w:type="spellStart"/>
-      <w:r>
-        <w:rPr>
-          <w:sz w:val="24"/>
-          <w:szCs w:val="24"/>
-          <w:lang w:val="en-US"/>
-        </w:rPr>
-        <w:t>mulai</w:t>
-      </w:r>
-      <w:proofErr w:type="spellEnd"/>
-      <w:r>
-        <w:rPr>
-          <w:sz w:val="24"/>
-          <w:szCs w:val="24"/>
-          <w:lang w:val="en-US"/>
-        </w:rPr>
-        <w:t xml:space="preserve"> </w:t>
-      </w:r>
-      <w:proofErr w:type="spellStart"/>
-      <w:r>
-        <w:rPr>
-          <w:sz w:val="24"/>
-          <w:szCs w:val="24"/>
-          <w:lang w:val="en-US"/>
-        </w:rPr>
-        <w:t>dari</w:t>
-      </w:r>
-      <w:proofErr w:type="spellEnd"/>
-      <w:r>
-        <w:rPr>
-          <w:sz w:val="24"/>
-          <w:szCs w:val="24"/>
-          <w:lang w:val="en-US"/>
-        </w:rPr>
-        <w:t xml:space="preserve"> </w:t>
-      </w:r>
-      <w:proofErr w:type="spellStart"/>
-      <w:r>
-        <w:rPr>
-          <w:sz w:val="24"/>
-          <w:szCs w:val="24"/>
-          <w:lang w:val="en-US"/>
-        </w:rPr>
-        <w:t>terkecil</w:t>
-      </w:r>
-      <w:proofErr w:type="spellEnd"/>
-      <w:r>
-        <w:rPr>
-          <w:sz w:val="24"/>
-          <w:szCs w:val="24"/>
-          <w:lang w:val="en-US"/>
-        </w:rPr>
-        <w:t xml:space="preserve"> </w:t>
-      </w:r>
-      <w:proofErr w:type="spellStart"/>
-      <w:r>
-        <w:rPr>
-          <w:sz w:val="24"/>
-          <w:szCs w:val="24"/>
-          <w:lang w:val="en-US"/>
-        </w:rPr>
-        <w:t>hingga</w:t>
-      </w:r>
-      <w:proofErr w:type="spellEnd"/>
-      <w:r>
-        <w:rPr>
-          <w:sz w:val="24"/>
-          <w:szCs w:val="24"/>
-          <w:lang w:val="en-US"/>
-        </w:rPr>
-        <w:t xml:space="preserve"> </w:t>
-      </w:r>
-      <w:proofErr w:type="spellStart"/>
-      <w:r>
-        <w:rPr>
-          <w:sz w:val="24"/>
-          <w:szCs w:val="24"/>
-          <w:lang w:val="en-US"/>
-        </w:rPr>
-        <w:t>terbesar</w:t>
-      </w:r>
-      <w:proofErr w:type="spellEnd"/>
-      <w:r>
-        <w:rPr>
-          <w:sz w:val="24"/>
-          <w:szCs w:val="24"/>
-          <w:lang w:val="en-US"/>
-        </w:rPr>
-        <w:t xml:space="preserve">. </w:t>
-      </w:r>
-      <w:proofErr w:type="spellStart"/>
-      <w:r>
-        <w:rPr>
-          <w:sz w:val="24"/>
-          <w:szCs w:val="24"/>
-          <w:lang w:val="en-US"/>
-        </w:rPr>
-        <w:t>Maka</w:t>
-      </w:r>
-      <w:proofErr w:type="spellEnd"/>
-      <w:r>
-        <w:rPr>
-          <w:sz w:val="24"/>
-          <w:szCs w:val="24"/>
-          <w:lang w:val="en-US"/>
-        </w:rPr>
-        <w:t xml:space="preserve"> </w:t>
-      </w:r>
-      <w:proofErr w:type="spellStart"/>
-      <w:r>
-        <w:rPr>
-          <w:sz w:val="24"/>
-          <w:szCs w:val="24"/>
-          <w:lang w:val="en-US"/>
-        </w:rPr>
-        <w:t>dengan</w:t>
-      </w:r>
-      <w:proofErr w:type="spellEnd"/>
-      <w:r>
-        <w:rPr>
-          <w:sz w:val="24"/>
-          <w:szCs w:val="24"/>
-          <w:lang w:val="en-US"/>
-        </w:rPr>
-        <w:t xml:space="preserve"> </w:t>
-      </w:r>
-      <w:proofErr w:type="spellStart"/>
-      <w:r>
-        <w:rPr>
-          <w:sz w:val="24"/>
-          <w:szCs w:val="24"/>
-          <w:lang w:val="en-US"/>
-        </w:rPr>
-        <w:t>menggunakan</w:t>
-      </w:r>
-      <w:proofErr w:type="spellEnd"/>
-      <w:r>
-        <w:rPr>
-          <w:sz w:val="24"/>
-          <w:szCs w:val="24"/>
-          <w:lang w:val="en-US"/>
-        </w:rPr>
-        <w:t xml:space="preserve"> </w:t>
-      </w:r>
-      <w:proofErr w:type="spellStart"/>
-      <w:r>
-        <w:rPr>
-          <w:sz w:val="24"/>
-          <w:szCs w:val="24"/>
-          <w:lang w:val="en-US"/>
-        </w:rPr>
-        <w:t>metode</w:t>
-      </w:r>
-      <w:proofErr w:type="spellEnd"/>
-      <w:r>
-        <w:rPr>
-          <w:sz w:val="24"/>
-          <w:szCs w:val="24"/>
-          <w:lang w:val="en-US"/>
-        </w:rPr>
-        <w:t xml:space="preserve"> integration testing </w:t>
-      </w:r>
-      <w:proofErr w:type="spellStart"/>
-      <w:r>
-        <w:rPr>
-          <w:sz w:val="24"/>
-          <w:szCs w:val="24"/>
-          <w:lang w:val="en-US"/>
-        </w:rPr>
-        <w:t>berdasarkan</w:t>
-      </w:r>
-      <w:proofErr w:type="spellEnd"/>
-      <w:r>
-        <w:rPr>
-          <w:sz w:val="24"/>
-          <w:szCs w:val="24"/>
-          <w:lang w:val="en-US"/>
-        </w:rPr>
-        <w:t xml:space="preserve"> </w:t>
-      </w:r>
-      <w:proofErr w:type="spellStart"/>
-      <w:r>
-        <w:rPr>
-          <w:sz w:val="24"/>
-          <w:szCs w:val="24"/>
-          <w:lang w:val="en-US"/>
-        </w:rPr>
-        <w:t>pengujian</w:t>
-      </w:r>
-      <w:proofErr w:type="spellEnd"/>
-      <w:r>
-        <w:rPr>
-          <w:sz w:val="24"/>
-          <w:szCs w:val="24"/>
-          <w:lang w:val="en-US"/>
-        </w:rPr>
-        <w:t xml:space="preserve"> Black box dan White box </w:t>
-      </w:r>
-      <w:proofErr w:type="spellStart"/>
-      <w:r>
-        <w:rPr>
-          <w:sz w:val="24"/>
-          <w:szCs w:val="24"/>
-          <w:lang w:val="en-US"/>
-        </w:rPr>
-        <w:t>akan</w:t>
-      </w:r>
-      <w:proofErr w:type="spellEnd"/>
-      <w:r>
-        <w:rPr>
-          <w:sz w:val="24"/>
-          <w:szCs w:val="24"/>
-          <w:lang w:val="en-US"/>
-        </w:rPr>
-        <w:t xml:space="preserve"> </w:t>
-      </w:r>
-      <w:proofErr w:type="spellStart"/>
-      <w:r>
-        <w:rPr>
-          <w:sz w:val="24"/>
-          <w:szCs w:val="24"/>
-          <w:lang w:val="en-US"/>
-        </w:rPr>
-        <w:t>menguji</w:t>
-      </w:r>
-      <w:proofErr w:type="spellEnd"/>
-      <w:r>
-        <w:rPr>
-          <w:sz w:val="24"/>
-          <w:szCs w:val="24"/>
-          <w:lang w:val="en-US"/>
-        </w:rPr>
-        <w:t xml:space="preserve"> </w:t>
-      </w:r>
-      <w:proofErr w:type="spellStart"/>
-      <w:r>
-        <w:rPr>
-          <w:sz w:val="24"/>
-          <w:szCs w:val="24"/>
-          <w:lang w:val="en-US"/>
-        </w:rPr>
-        <w:t>seluruh</w:t>
-      </w:r>
-      <w:proofErr w:type="spellEnd"/>
-      <w:r>
-        <w:rPr>
-          <w:sz w:val="24"/>
-          <w:szCs w:val="24"/>
-          <w:lang w:val="en-US"/>
-        </w:rPr>
-        <w:t xml:space="preserve"> </w:t>
-      </w:r>
-      <w:proofErr w:type="spellStart"/>
-      <w:r>
-        <w:rPr>
-          <w:sz w:val="24"/>
-          <w:szCs w:val="24"/>
-          <w:lang w:val="en-US"/>
-        </w:rPr>
-        <w:t>persyaratan</w:t>
-      </w:r>
-      <w:proofErr w:type="spellEnd"/>
-      <w:r>
-        <w:rPr>
-          <w:sz w:val="24"/>
-          <w:szCs w:val="24"/>
-          <w:lang w:val="en-US"/>
-        </w:rPr>
-        <w:t xml:space="preserve"> </w:t>
-      </w:r>
-      <w:proofErr w:type="spellStart"/>
-      <w:r>
-        <w:rPr>
-          <w:sz w:val="24"/>
-          <w:szCs w:val="24"/>
-          <w:lang w:val="en-US"/>
-        </w:rPr>
-        <w:t>fungsional</w:t>
-      </w:r>
-      <w:proofErr w:type="spellEnd"/>
-      <w:r>
-        <w:rPr>
-          <w:sz w:val="24"/>
-          <w:szCs w:val="24"/>
-          <w:lang w:val="en-US"/>
-        </w:rPr>
-        <w:t xml:space="preserve"> pada </w:t>
-      </w:r>
-      <w:proofErr w:type="spellStart"/>
-      <w:r>
-        <w:rPr>
-          <w:sz w:val="24"/>
-          <w:szCs w:val="24"/>
-          <w:lang w:val="en-US"/>
-        </w:rPr>
-        <w:t>perangkat</w:t>
-      </w:r>
-      <w:proofErr w:type="spellEnd"/>
-      <w:r>
-        <w:rPr>
-          <w:sz w:val="24"/>
-          <w:szCs w:val="24"/>
-          <w:lang w:val="en-US"/>
-        </w:rPr>
-        <w:t xml:space="preserve"> </w:t>
-      </w:r>
-      <w:proofErr w:type="spellStart"/>
-      <w:r>
-        <w:rPr>
-          <w:sz w:val="24"/>
-          <w:szCs w:val="24"/>
-          <w:lang w:val="en-US"/>
-        </w:rPr>
-        <w:t>lunak</w:t>
-      </w:r>
-      <w:proofErr w:type="spellEnd"/>
-      <w:r>
-        <w:rPr>
-          <w:sz w:val="24"/>
-          <w:szCs w:val="24"/>
-          <w:lang w:val="en-US"/>
-        </w:rPr>
-        <w:t xml:space="preserve"> </w:t>
-      </w:r>
-      <w:proofErr w:type="spellStart"/>
-      <w:r>
-        <w:rPr>
-          <w:sz w:val="24"/>
-          <w:szCs w:val="24"/>
-          <w:lang w:val="en-US"/>
-        </w:rPr>
-        <w:t>ini</w:t>
-      </w:r>
-      <w:proofErr w:type="spellEnd"/>
-      <w:r>
-        <w:rPr>
-          <w:sz w:val="24"/>
-          <w:szCs w:val="24"/>
-          <w:lang w:val="en-US"/>
-        </w:rPr>
-        <w:t>.</w:t>
-      </w:r>
-    </w:p>
-    <w:p>
-      <w:pPr>
-        <w:spacing w:line="360" w:lineRule="auto"/>
-        <w:ind w:left="1080"/>
-        <w:jc w:val="both"/>
-        <w:rPr>
-          <w:sz w:val="24"/>
-          <w:szCs w:val="24"/>
-          <w:lang w:val="en-US"/>
-        </w:rPr>
-      </w:pPr>
       <w:r>
         <w:rPr>
           <w:sz w:val="24"/>
@@ -11808,7 +12602,7 @@
           <w:lang w:val="id-ID"/>
         </w:rPr>
       </w:pPr>
-      <w:bookmarkStart w:id="12" w:name="_Toc7225261"/>
+      <w:bookmarkStart w:id="11" w:name="_Toc7225261"/>
       <w:r>
         <w:rPr>
           <w:rFonts w:ascii="Times New Roman" w:hAnsi="Times New Roman"/>
@@ -11817,7 +12611,7 @@
         </w:rPr>
         <w:t>Tujuan Pengujian</w:t>
       </w:r>
-      <w:bookmarkEnd w:id="12"/>
+      <w:bookmarkEnd w:id="11"/>
     </w:p>
     <w:p>
       <w:pPr>
@@ -12112,7 +12906,33 @@
           <w:szCs w:val="24"/>
           <w:lang w:val="en-US"/>
         </w:rPr>
-        <w:t xml:space="preserve"> pada Interface</w:t>
+        <w:t xml:space="preserve"> pada </w:t>
+      </w:r>
+      <w:r>
+        <w:rPr>
+          <w:i/>
+          <w:sz w:val="24"/>
+          <w:szCs w:val="24"/>
+          <w:lang w:val="en-US"/>
+        </w:rPr>
+        <w:t>i</w:t>
+      </w:r>
+      <w:r>
+        <w:rPr>
+          <w:i/>
+          <w:sz w:val="24"/>
+          <w:szCs w:val="24"/>
+          <w:lang w:val="en-US"/>
+        </w:rPr>
+        <w:t>nterface</w:t>
+      </w:r>
+      <w:r>
+        <w:rPr>
+          <w:sz w:val="24"/>
+          <w:szCs w:val="24"/>
+          <w:lang w:val="en-US"/>
+        </w:rPr>
+        <w:t>.</w:t>
       </w:r>
     </w:p>
     <w:p>
@@ -12305,7 +13125,15 @@
           <w:szCs w:val="24"/>
           <w:lang w:val="en-US"/>
         </w:rPr>
-        <w:t>Inisialisasi</w:t>
+        <w:t>i</w:t>
+      </w:r>
+      <w:r>
+        <w:rPr>
+          <w:sz w:val="24"/>
+          <w:szCs w:val="24"/>
+          <w:lang w:val="en-US"/>
+        </w:rPr>
+        <w:t>nisialisasi</w:t>
       </w:r>
       <w:proofErr w:type="spellEnd"/>
       <w:r>
@@ -12323,7 +13151,15 @@
           <w:szCs w:val="24"/>
           <w:lang w:val="en-US"/>
         </w:rPr>
-        <w:t>Terminasi</w:t>
+        <w:t>t</w:t>
+      </w:r>
+      <w:r>
+        <w:rPr>
+          <w:sz w:val="24"/>
+          <w:szCs w:val="24"/>
+          <w:lang w:val="en-US"/>
+        </w:rPr>
+        <w:t>erminasi</w:t>
       </w:r>
       <w:proofErr w:type="spellEnd"/>
     </w:p>
@@ -12336,16 +13172,17 @@
           <w:lang w:val="id-ID"/>
         </w:rPr>
       </w:pPr>
-      <w:bookmarkStart w:id="13" w:name="_Toc7225262"/>
+      <w:bookmarkStart w:id="12" w:name="_Toc7225262"/>
       <w:r>
         <w:rPr>
           <w:rFonts w:ascii="Times New Roman" w:hAnsi="Times New Roman"/>
           <w:szCs w:val="24"/>
           <w:lang w:val="id-ID"/>
         </w:rPr>
+        <w:lastRenderedPageBreak/>
         <w:t>Rencana Pengujian</w:t>
       </w:r>
-      <w:bookmarkEnd w:id="13"/>
+      <w:bookmarkEnd w:id="12"/>
     </w:p>
     <w:p>
       <w:pPr>
@@ -12357,25 +13194,41 @@
         <w:ind w:left="576"/>
         <w:jc w:val="center"/>
         <w:rPr>
+          <w:i w:val="0"/>
+          <w:sz w:val="20"/>
           <w:lang w:val="en-US"/>
         </w:rPr>
       </w:pPr>
-      <w:bookmarkStart w:id="14" w:name="_Toc7225263"/>
-      <w:r>
-        <w:rPr>
+      <w:bookmarkStart w:id="13" w:name="_Toc7225263"/>
+      <w:r>
+        <w:rPr>
+          <w:i w:val="0"/>
+          <w:sz w:val="20"/>
           <w:lang w:val="id-ID"/>
         </w:rPr>
-        <w:t>Tabel 1</w:t>
-      </w:r>
-      <w:r>
-        <w:rPr>
+        <w:t xml:space="preserve">Tabel </w:t>
+      </w:r>
+      <w:r>
+        <w:rPr>
+          <w:i w:val="0"/>
+          <w:sz w:val="20"/>
           <w:lang w:val="en-US"/>
         </w:rPr>
-        <w:t xml:space="preserve">.1 </w:t>
+        <w:t>2.</w:t>
+      </w:r>
+      <w:r>
+        <w:rPr>
+          <w:i w:val="0"/>
+          <w:sz w:val="20"/>
+          <w:lang w:val="en-US"/>
+        </w:rPr>
+        <w:t xml:space="preserve"> </w:t>
       </w:r>
       <w:proofErr w:type="spellStart"/>
       <w:r>
         <w:rPr>
+          <w:i w:val="0"/>
+          <w:sz w:val="20"/>
           <w:lang w:val="en-US"/>
         </w:rPr>
         <w:t>Tabel</w:t>
@@ -12383,6 +13236,8 @@
       <w:proofErr w:type="spellEnd"/>
       <w:r>
         <w:rPr>
+          <w:i w:val="0"/>
+          <w:sz w:val="20"/>
           <w:lang w:val="en-US"/>
         </w:rPr>
         <w:t xml:space="preserve"> </w:t>
@@ -12390,6 +13245,8 @@
       <w:proofErr w:type="spellStart"/>
       <w:r>
         <w:rPr>
+          <w:i w:val="0"/>
+          <w:sz w:val="20"/>
           <w:lang w:val="en-US"/>
         </w:rPr>
         <w:t>Rencana</w:t>
@@ -12397,6 +13254,8 @@
       <w:proofErr w:type="spellEnd"/>
       <w:r>
         <w:rPr>
+          <w:i w:val="0"/>
+          <w:sz w:val="20"/>
           <w:lang w:val="en-US"/>
         </w:rPr>
         <w:t xml:space="preserve"> </w:t>
@@ -12404,11 +13263,13 @@
       <w:proofErr w:type="spellStart"/>
       <w:r>
         <w:rPr>
+          <w:i w:val="0"/>
+          <w:sz w:val="20"/>
           <w:lang w:val="en-US"/>
         </w:rPr>
         <w:t>Pengujian</w:t>
       </w:r>
-      <w:bookmarkEnd w:id="14"/>
+      <w:bookmarkEnd w:id="13"/>
       <w:proofErr w:type="spellEnd"/>
     </w:p>
     <w:tbl>
@@ -12819,6 +13680,8 @@
               </w:rPr>
               <w:t>DUPL-01</w:t>
             </w:r>
+            <w:bookmarkStart w:id="14" w:name="_GoBack"/>
+            <w:bookmarkEnd w:id="14"/>
           </w:p>
         </w:tc>
         <w:tc>
@@ -13074,6 +13937,16 @@
               </w:rPr>
               <w:t>2</w:t>
             </w:r>
+            <w:r>
+              <w:rPr>
+                <w:i/>
+                <w:iCs/>
+                <w:color w:val="auto"/>
+                <w:sz w:val="19"/>
+                <w:szCs w:val="19"/>
+              </w:rPr>
+              <w:t>_1</w:t>
+            </w:r>
           </w:p>
           <w:p>
             <w:pPr>
@@ -15020,7 +15893,6 @@
           <w:sz w:val="32"/>
           <w:lang w:val="id-ID"/>
         </w:rPr>
-        <w:lastRenderedPageBreak/>
         <w:t>Pelaksanaan Pengujian</w:t>
       </w:r>
       <w:bookmarkEnd w:id="15"/>
@@ -18395,6 +19267,7 @@
                 <w:sz w:val="19"/>
                 <w:szCs w:val="19"/>
               </w:rPr>
+              <w:lastRenderedPageBreak/>
               <w:t>USE CASE</w:t>
             </w:r>
           </w:p>
@@ -24292,7 +25165,6 @@
                 <w:sz w:val="19"/>
                 <w:szCs w:val="19"/>
               </w:rPr>
-              <w:lastRenderedPageBreak/>
               <w:t>Alamat :</w:t>
             </w:r>
             <w:proofErr w:type="gramEnd"/>
@@ -24392,7 +25264,6 @@
                 <w:sz w:val="19"/>
                 <w:szCs w:val="19"/>
               </w:rPr>
-              <w:lastRenderedPageBreak/>
               <w:t>pengisian</w:t>
             </w:r>
             <w:proofErr w:type="spellEnd"/>
@@ -24440,7 +25311,6 @@
                 <w:sz w:val="19"/>
                 <w:szCs w:val="19"/>
               </w:rPr>
-              <w:lastRenderedPageBreak/>
               <w:t>[</w:t>
             </w:r>
           </w:p>
@@ -27220,6 +28090,7 @@
                 <w:sz w:val="19"/>
                 <w:szCs w:val="19"/>
               </w:rPr>
+              <w:lastRenderedPageBreak/>
               <w:t>Dokter</w:t>
             </w:r>
             <w:proofErr w:type="spellEnd"/>
@@ -27260,6 +28131,7 @@
                 <w:sz w:val="19"/>
                 <w:szCs w:val="19"/>
               </w:rPr>
+              <w:lastRenderedPageBreak/>
               <w:t>Menampilkan</w:t>
             </w:r>
             <w:proofErr w:type="spellEnd"/>
@@ -31764,6 +32636,7 @@
                 <w:sz w:val="19"/>
                 <w:szCs w:val="19"/>
               </w:rPr>
+              <w:lastRenderedPageBreak/>
               <w:t>dokter</w:t>
             </w:r>
             <w:proofErr w:type="spellEnd"/>
@@ -31795,6 +32668,7 @@
                 <w:sz w:val="19"/>
                 <w:szCs w:val="19"/>
               </w:rPr>
+              <w:lastRenderedPageBreak/>
               <w:t>Menampilkan</w:t>
             </w:r>
             <w:proofErr w:type="spellEnd"/>
@@ -31840,7 +32714,16 @@
                 <w:sz w:val="19"/>
                 <w:szCs w:val="19"/>
               </w:rPr>
-              <w:t xml:space="preserve"> data pada </w:t>
+              <w:t xml:space="preserve"> </w:t>
+            </w:r>
+            <w:r>
+              <w:rPr>
+                <w:rFonts w:ascii="Arial" w:hAnsi="Arial" w:cs="Arial"/>
+                <w:sz w:val="19"/>
+                <w:szCs w:val="19"/>
+              </w:rPr>
+              <w:lastRenderedPageBreak/>
+              <w:t xml:space="preserve">data pada </w:t>
             </w:r>
             <w:proofErr w:type="spellStart"/>
             <w:r>
@@ -31878,6 +32761,7 @@
                 <w:sz w:val="19"/>
                 <w:szCs w:val="19"/>
               </w:rPr>
+              <w:lastRenderedPageBreak/>
               <w:t>[X</w:t>
             </w:r>
           </w:p>
@@ -40664,6 +41548,7 @@
           <w:rFonts w:ascii="Times New Roman" w:hAnsi="Times New Roman"/>
           <w:lang w:val="en-US"/>
         </w:rPr>
+        <w:lastRenderedPageBreak/>
         <w:br w:type="page"/>
       </w:r>
     </w:p>

</xml_diff>